<commit_message>
Atualização da última aula, só falta model
</commit_message>
<xml_diff>
--- a/Documentação_GIT_e_GITHUB.docx
+++ b/Documentação_GIT_e_GITHUB.docx
@@ -4,2182 +4,706 @@
   <w:body>
     <w:p>
       <w:pPr>
-        <w:pStyle w:val="NormalWeb"/>
-        <w:pBdr>
-          <w:top w:val="single" w:sz="2" w:space="0" w:color="D9D9E3"/>
-          <w:left w:val="single" w:sz="2" w:space="0" w:color="D9D9E3"/>
-          <w:bottom w:val="single" w:sz="2" w:space="0" w:color="D9D9E3"/>
-          <w:right w:val="single" w:sz="2" w:space="0" w:color="D9D9E3"/>
-        </w:pBdr>
-        <w:shd w:val="clear" w:color="auto" w:fill="343541"/>
-        <w:spacing w:before="0" w:beforeAutospacing="0" w:after="300" w:afterAutospacing="0"/>
         <w:rPr>
-          <w:rFonts w:ascii="Segoe UI" w:hAnsi="Segoe UI" w:cs="Segoe UI"/>
-          <w:color w:val="D1D5DB"/>
+          <w:b/>
+          <w:bCs/>
         </w:rPr>
       </w:pPr>
       <w:r>
         <w:rPr>
-          <w:rStyle w:val="Forte"/>
-          <w:rFonts w:ascii="Segoe UI" w:hAnsi="Segoe UI" w:cs="Segoe UI"/>
-          <w:color w:val="D1D5DB"/>
-          <w:bdr w:val="single" w:sz="2" w:space="0" w:color="D9D9E3" w:frame="1"/>
+          <w:b/>
+          <w:bCs/>
         </w:rPr>
         <w:t>GIT E GITHUB: Guia Rápido para Trabalho em Equipe</w:t>
       </w:r>
     </w:p>
     <w:p>
       <w:pPr>
-        <w:pStyle w:val="NormalWeb"/>
-        <w:pBdr>
-          <w:top w:val="single" w:sz="2" w:space="0" w:color="D9D9E3"/>
-          <w:left w:val="single" w:sz="2" w:space="0" w:color="D9D9E3"/>
-          <w:bottom w:val="single" w:sz="2" w:space="0" w:color="D9D9E3"/>
-          <w:right w:val="single" w:sz="2" w:space="0" w:color="D9D9E3"/>
-        </w:pBdr>
-        <w:shd w:val="clear" w:color="auto" w:fill="343541"/>
-        <w:spacing w:before="300" w:beforeAutospacing="0" w:after="300" w:afterAutospacing="0"/>
         <w:rPr>
-          <w:rFonts w:ascii="Segoe UI" w:hAnsi="Segoe UI" w:cs="Segoe UI"/>
-          <w:color w:val="D1D5DB"/>
+          <w:b/>
+          <w:bCs/>
         </w:rPr>
       </w:pPr>
       <w:r>
         <w:rPr>
-          <w:rStyle w:val="Forte"/>
-          <w:rFonts w:ascii="Segoe UI" w:hAnsi="Segoe UI" w:cs="Segoe UI"/>
-          <w:color w:val="D1D5DB"/>
-          <w:bdr w:val="single" w:sz="2" w:space="0" w:color="D9D9E3" w:frame="1"/>
+          <w:b/>
+          <w:bCs/>
         </w:rPr>
         <w:t>1. Configurações Iniciais:</w:t>
       </w:r>
     </w:p>
     <w:p>
       <w:pPr>
-        <w:pStyle w:val="NormalWeb"/>
-        <w:numPr>
-          <w:ilvl w:val="0"/>
-          <w:numId w:val="7"/>
-        </w:numPr>
-        <w:pBdr>
-          <w:top w:val="single" w:sz="2" w:space="0" w:color="D9D9E3"/>
-          <w:left w:val="single" w:sz="2" w:space="5" w:color="D9D9E3"/>
-          <w:bottom w:val="single" w:sz="2" w:space="0" w:color="D9D9E3"/>
-          <w:right w:val="single" w:sz="2" w:space="0" w:color="D9D9E3"/>
-        </w:pBdr>
-        <w:shd w:val="clear" w:color="auto" w:fill="343541"/>
-        <w:spacing w:before="0" w:beforeAutospacing="0" w:after="0" w:afterAutospacing="0"/>
         <w:rPr>
-          <w:rFonts w:ascii="Segoe UI" w:hAnsi="Segoe UI" w:cs="Segoe UI"/>
-          <w:color w:val="D1D5DB"/>
+          <w:b/>
+          <w:bCs/>
         </w:rPr>
       </w:pPr>
       <w:r>
         <w:rPr>
-          <w:rStyle w:val="Forte"/>
-          <w:rFonts w:ascii="Segoe UI" w:hAnsi="Segoe UI" w:cs="Segoe UI"/>
-          <w:color w:val="D1D5DB"/>
-          <w:bdr w:val="single" w:sz="2" w:space="0" w:color="D9D9E3" w:frame="1"/>
+          <w:b/>
+          <w:bCs/>
         </w:rPr>
         <w:t>Instalação:</w:t>
       </w:r>
     </w:p>
     <w:p>
-      <w:pPr>
-        <w:numPr>
-          <w:ilvl w:val="1"/>
-          <w:numId w:val="7"/>
-        </w:numPr>
-        <w:pBdr>
-          <w:top w:val="single" w:sz="2" w:space="0" w:color="D9D9E3"/>
-          <w:left w:val="single" w:sz="2" w:space="5" w:color="D9D9E3"/>
-          <w:bottom w:val="single" w:sz="2" w:space="0" w:color="D9D9E3"/>
-          <w:right w:val="single" w:sz="2" w:space="0" w:color="D9D9E3"/>
-        </w:pBdr>
-        <w:shd w:val="clear" w:color="auto" w:fill="343541"/>
-        <w:spacing w:after="0" w:line="240" w:lineRule="auto"/>
-        <w:rPr>
-          <w:rFonts w:ascii="Segoe UI" w:hAnsi="Segoe UI" w:cs="Segoe UI"/>
-          <w:color w:val="D1D5DB"/>
-        </w:rPr>
-      </w:pPr>
-      <w:r>
-        <w:rPr>
-          <w:rFonts w:ascii="Segoe UI" w:hAnsi="Segoe UI" w:cs="Segoe UI"/>
-          <w:color w:val="D1D5DB"/>
-        </w:rPr>
+      <w:r>
         <w:t xml:space="preserve">Baixe e instale o </w:t>
       </w:r>
       <w:proofErr w:type="spellStart"/>
       <w:r>
-        <w:rPr>
-          <w:rFonts w:ascii="Segoe UI" w:hAnsi="Segoe UI" w:cs="Segoe UI"/>
-          <w:color w:val="D1D5DB"/>
-        </w:rPr>
         <w:t>Git</w:t>
       </w:r>
       <w:proofErr w:type="spellEnd"/>
       <w:r>
-        <w:rPr>
-          <w:rFonts w:ascii="Segoe UI" w:hAnsi="Segoe UI" w:cs="Segoe UI"/>
-          <w:color w:val="D1D5DB"/>
-        </w:rPr>
         <w:t xml:space="preserve"> em </w:t>
       </w:r>
       <w:hyperlink r:id="rId5" w:tgtFrame="_new" w:history="1">
         <w:r>
           <w:rPr>
             <w:rStyle w:val="Hyperlink"/>
-            <w:rFonts w:ascii="Segoe UI" w:hAnsi="Segoe UI" w:cs="Segoe UI"/>
-            <w:bdr w:val="single" w:sz="2" w:space="0" w:color="D9D9E3" w:frame="1"/>
           </w:rPr>
           <w:t>git-scm.com</w:t>
         </w:r>
       </w:hyperlink>
       <w:r>
-        <w:rPr>
-          <w:rFonts w:ascii="Segoe UI" w:hAnsi="Segoe UI" w:cs="Segoe UI"/>
-          <w:color w:val="D1D5DB"/>
-        </w:rPr>
         <w:t>.</w:t>
       </w:r>
     </w:p>
     <w:p>
-      <w:pPr>
-        <w:numPr>
-          <w:ilvl w:val="1"/>
-          <w:numId w:val="7"/>
-        </w:numPr>
-        <w:pBdr>
-          <w:top w:val="single" w:sz="2" w:space="0" w:color="D9D9E3"/>
-          <w:left w:val="single" w:sz="2" w:space="5" w:color="D9D9E3"/>
-          <w:bottom w:val="single" w:sz="2" w:space="0" w:color="D9D9E3"/>
-          <w:right w:val="single" w:sz="2" w:space="0" w:color="D9D9E3"/>
-        </w:pBdr>
-        <w:shd w:val="clear" w:color="auto" w:fill="343541"/>
-        <w:spacing w:after="0" w:line="240" w:lineRule="auto"/>
-        <w:rPr>
-          <w:rFonts w:ascii="Segoe UI" w:hAnsi="Segoe UI" w:cs="Segoe UI"/>
-          <w:color w:val="D1D5DB"/>
-        </w:rPr>
-      </w:pPr>
-      <w:r>
-        <w:rPr>
-          <w:rFonts w:ascii="Segoe UI" w:hAnsi="Segoe UI" w:cs="Segoe UI"/>
-          <w:color w:val="D1D5DB"/>
-        </w:rPr>
+      <w:r>
         <w:t xml:space="preserve">Instale o Visual Studio </w:t>
       </w:r>
       <w:proofErr w:type="spellStart"/>
       <w:r>
-        <w:rPr>
-          <w:rFonts w:ascii="Segoe UI" w:hAnsi="Segoe UI" w:cs="Segoe UI"/>
-          <w:color w:val="D1D5DB"/>
-        </w:rPr>
         <w:t>Code</w:t>
       </w:r>
       <w:proofErr w:type="spellEnd"/>
       <w:r>
-        <w:rPr>
-          <w:rFonts w:ascii="Segoe UI" w:hAnsi="Segoe UI" w:cs="Segoe UI"/>
-          <w:color w:val="D1D5DB"/>
-        </w:rPr>
         <w:t xml:space="preserve"> em </w:t>
       </w:r>
       <w:hyperlink r:id="rId6" w:tgtFrame="_new" w:history="1">
         <w:r>
           <w:rPr>
             <w:rStyle w:val="Hyperlink"/>
-            <w:rFonts w:ascii="Segoe UI" w:hAnsi="Segoe UI" w:cs="Segoe UI"/>
-            <w:bdr w:val="single" w:sz="2" w:space="0" w:color="D9D9E3" w:frame="1"/>
           </w:rPr>
           <w:t>code.visualstudio.com</w:t>
         </w:r>
       </w:hyperlink>
       <w:r>
+        <w:t>.</w:t>
+      </w:r>
+    </w:p>
+    <w:p>
+      <w:r>
+        <w:t>Configuração do Usuário:</w:t>
+      </w:r>
+    </w:p>
+    <w:p>
+      <w:r>
+        <w:t xml:space="preserve">Execute no terminal do </w:t>
+      </w:r>
+      <w:proofErr w:type="spellStart"/>
+      <w:r>
+        <w:t>VSCode</w:t>
+      </w:r>
+      <w:proofErr w:type="spellEnd"/>
+      <w:r>
+        <w:t xml:space="preserve">: </w:t>
+      </w:r>
+      <w:proofErr w:type="spellStart"/>
+      <w:r>
+        <w:t>git</w:t>
+      </w:r>
+      <w:proofErr w:type="spellEnd"/>
+      <w:r>
+        <w:t xml:space="preserve"> </w:t>
+      </w:r>
+      <w:proofErr w:type="spellStart"/>
+      <w:r>
+        <w:t>init</w:t>
+      </w:r>
+      <w:proofErr w:type="spellEnd"/>
+      <w:r>
+        <w:t xml:space="preserve"> para iniciar um repositório </w:t>
+      </w:r>
+      <w:proofErr w:type="spellStart"/>
+      <w:r>
+        <w:t>Git</w:t>
+      </w:r>
+      <w:proofErr w:type="spellEnd"/>
+      <w:r>
+        <w:t>.</w:t>
+      </w:r>
+    </w:p>
+    <w:p>
+      <w:r>
+        <w:t xml:space="preserve">Configure seu nome e </w:t>
+      </w:r>
+      <w:proofErr w:type="spellStart"/>
+      <w:r>
+        <w:t>email</w:t>
+      </w:r>
+      <w:proofErr w:type="spellEnd"/>
+      <w:r>
+        <w:t>:</w:t>
+      </w:r>
+    </w:p>
+    <w:p>
+      <w:r>
+        <w:t xml:space="preserve">Global: </w:t>
+      </w:r>
+      <w:proofErr w:type="spellStart"/>
+      <w:r>
+        <w:t>git</w:t>
+      </w:r>
+      <w:proofErr w:type="spellEnd"/>
+      <w:r>
+        <w:t xml:space="preserve"> </w:t>
+      </w:r>
+      <w:proofErr w:type="spellStart"/>
+      <w:r>
+        <w:t>config</w:t>
+      </w:r>
+      <w:proofErr w:type="spellEnd"/>
+      <w:r>
+        <w:t xml:space="preserve"> --global user.name </w:t>
+      </w:r>
+      <w:proofErr w:type="spellStart"/>
+      <w:r>
+        <w:t>Seu_Nome</w:t>
+      </w:r>
+      <w:proofErr w:type="spellEnd"/>
+    </w:p>
+    <w:p>
+      <w:r>
+        <w:t xml:space="preserve">Global: </w:t>
+      </w:r>
+      <w:proofErr w:type="spellStart"/>
+      <w:r>
+        <w:t>git</w:t>
+      </w:r>
+      <w:proofErr w:type="spellEnd"/>
+      <w:r>
+        <w:t xml:space="preserve"> </w:t>
+      </w:r>
+      <w:proofErr w:type="spellStart"/>
+      <w:r>
+        <w:t>config</w:t>
+      </w:r>
+      <w:proofErr w:type="spellEnd"/>
+      <w:r>
+        <w:t xml:space="preserve"> --global </w:t>
+      </w:r>
+      <w:proofErr w:type="spellStart"/>
+      <w:proofErr w:type="gramStart"/>
+      <w:r>
+        <w:t>user.email</w:t>
+      </w:r>
+      <w:proofErr w:type="spellEnd"/>
+      <w:proofErr w:type="gramEnd"/>
+      <w:r>
+        <w:t xml:space="preserve"> Seu_Email@gmail.com</w:t>
+      </w:r>
+    </w:p>
+    <w:p>
+      <w:r>
+        <w:t xml:space="preserve">Ver configurações: </w:t>
+      </w:r>
+      <w:proofErr w:type="spellStart"/>
+      <w:r>
+        <w:t>git</w:t>
+      </w:r>
+      <w:proofErr w:type="spellEnd"/>
+      <w:r>
+        <w:t xml:space="preserve"> </w:t>
+      </w:r>
+      <w:proofErr w:type="spellStart"/>
+      <w:r>
+        <w:t>config</w:t>
+      </w:r>
+      <w:proofErr w:type="spellEnd"/>
+      <w:r>
+        <w:t xml:space="preserve"> --global -l</w:t>
+      </w:r>
+    </w:p>
+    <w:p/>
+    <w:p>
+      <w:pPr>
         <w:rPr>
-          <w:rFonts w:ascii="Segoe UI" w:hAnsi="Segoe UI" w:cs="Segoe UI"/>
-          <w:color w:val="D1D5DB"/>
-        </w:rPr>
-        <w:t>.</w:t>
-      </w:r>
-    </w:p>
-    <w:p>
-      <w:pPr>
-        <w:pStyle w:val="NormalWeb"/>
-        <w:numPr>
-          <w:ilvl w:val="0"/>
-          <w:numId w:val="7"/>
-        </w:numPr>
-        <w:pBdr>
-          <w:top w:val="single" w:sz="2" w:space="0" w:color="D9D9E3"/>
-          <w:left w:val="single" w:sz="2" w:space="5" w:color="D9D9E3"/>
-          <w:bottom w:val="single" w:sz="2" w:space="0" w:color="D9D9E3"/>
-          <w:right w:val="single" w:sz="2" w:space="0" w:color="D9D9E3"/>
-        </w:pBdr>
-        <w:shd w:val="clear" w:color="auto" w:fill="343541"/>
-        <w:spacing w:before="0" w:beforeAutospacing="0" w:after="0" w:afterAutospacing="0"/>
-        <w:rPr>
-          <w:rFonts w:ascii="Segoe UI" w:hAnsi="Segoe UI" w:cs="Segoe UI"/>
-          <w:color w:val="D1D5DB"/>
-        </w:rPr>
-      </w:pPr>
-      <w:r>
-        <w:rPr>
-          <w:rStyle w:val="Forte"/>
-          <w:rFonts w:ascii="Segoe UI" w:hAnsi="Segoe UI" w:cs="Segoe UI"/>
-          <w:color w:val="D1D5DB"/>
-          <w:bdr w:val="single" w:sz="2" w:space="0" w:color="D9D9E3" w:frame="1"/>
-        </w:rPr>
-        <w:t>Configuração do Usuário:</w:t>
-      </w:r>
-    </w:p>
-    <w:p>
-      <w:pPr>
-        <w:numPr>
-          <w:ilvl w:val="1"/>
-          <w:numId w:val="7"/>
-        </w:numPr>
-        <w:pBdr>
-          <w:top w:val="single" w:sz="2" w:space="0" w:color="D9D9E3"/>
-          <w:left w:val="single" w:sz="2" w:space="5" w:color="D9D9E3"/>
-          <w:bottom w:val="single" w:sz="2" w:space="0" w:color="D9D9E3"/>
-          <w:right w:val="single" w:sz="2" w:space="0" w:color="D9D9E3"/>
-        </w:pBdr>
-        <w:shd w:val="clear" w:color="auto" w:fill="343541"/>
-        <w:spacing w:after="0" w:line="240" w:lineRule="auto"/>
-        <w:rPr>
-          <w:rFonts w:ascii="Segoe UI" w:hAnsi="Segoe UI" w:cs="Segoe UI"/>
-          <w:color w:val="D1D5DB"/>
-        </w:rPr>
-      </w:pPr>
-      <w:r>
-        <w:rPr>
-          <w:rFonts w:ascii="Segoe UI" w:hAnsi="Segoe UI" w:cs="Segoe UI"/>
-          <w:color w:val="D1D5DB"/>
-        </w:rPr>
-        <w:t xml:space="preserve">Execute no terminal do </w:t>
-      </w:r>
-      <w:proofErr w:type="spellStart"/>
-      <w:r>
-        <w:rPr>
-          <w:rFonts w:ascii="Segoe UI" w:hAnsi="Segoe UI" w:cs="Segoe UI"/>
-          <w:color w:val="D1D5DB"/>
-        </w:rPr>
-        <w:t>VSCode</w:t>
-      </w:r>
-      <w:proofErr w:type="spellEnd"/>
-      <w:r>
-        <w:rPr>
-          <w:rFonts w:ascii="Segoe UI" w:hAnsi="Segoe UI" w:cs="Segoe UI"/>
-          <w:color w:val="D1D5DB"/>
-        </w:rPr>
-        <w:t xml:space="preserve">: </w:t>
-      </w:r>
-      <w:proofErr w:type="spellStart"/>
-      <w:r>
-        <w:rPr>
-          <w:rStyle w:val="CdigoHTML"/>
-          <w:rFonts w:ascii="Ubuntu Mono" w:eastAsiaTheme="minorHAnsi" w:hAnsi="Ubuntu Mono"/>
           <w:b/>
           <w:bCs/>
-          <w:color w:val="D1D5DB"/>
-          <w:sz w:val="21"/>
-          <w:szCs w:val="21"/>
-          <w:bdr w:val="single" w:sz="2" w:space="0" w:color="D9D9E3" w:frame="1"/>
         </w:rPr>
-        <w:t>git</w:t>
-      </w:r>
-      <w:proofErr w:type="spellEnd"/>
+      </w:pPr>
       <w:r>
         <w:rPr>
-          <w:rStyle w:val="CdigoHTML"/>
-          <w:rFonts w:ascii="Ubuntu Mono" w:eastAsiaTheme="minorHAnsi" w:hAnsi="Ubuntu Mono"/>
           <w:b/>
           <w:bCs/>
-          <w:color w:val="D1D5DB"/>
-          <w:sz w:val="21"/>
-          <w:szCs w:val="21"/>
-          <w:bdr w:val="single" w:sz="2" w:space="0" w:color="D9D9E3" w:frame="1"/>
         </w:rPr>
-        <w:t xml:space="preserve"> </w:t>
-      </w:r>
-      <w:proofErr w:type="spellStart"/>
-      <w:r>
+        <w:t>2. Gerenciamento de Alterações:</w:t>
+      </w:r>
+    </w:p>
+    <w:p>
+      <w:pPr>
         <w:rPr>
-          <w:rStyle w:val="CdigoHTML"/>
-          <w:rFonts w:ascii="Ubuntu Mono" w:eastAsiaTheme="minorHAnsi" w:hAnsi="Ubuntu Mono"/>
           <w:b/>
           <w:bCs/>
-          <w:color w:val="D1D5DB"/>
-          <w:sz w:val="21"/>
-          <w:szCs w:val="21"/>
-          <w:bdr w:val="single" w:sz="2" w:space="0" w:color="D9D9E3" w:frame="1"/>
         </w:rPr>
-        <w:t>init</w:t>
-      </w:r>
-      <w:proofErr w:type="spellEnd"/>
+      </w:pPr>
       <w:r>
         <w:rPr>
-          <w:rFonts w:ascii="Segoe UI" w:hAnsi="Segoe UI" w:cs="Segoe UI"/>
-          <w:color w:val="D1D5DB"/>
+          <w:b/>
+          <w:bCs/>
         </w:rPr>
-        <w:t xml:space="preserve"> para iniciar um repositório </w:t>
-      </w:r>
-      <w:proofErr w:type="spellStart"/>
-      <w:r>
+        <w:t>Rastreamento de Arquivos:</w:t>
+      </w:r>
+    </w:p>
+    <w:p>
+      <w:r>
+        <w:t xml:space="preserve">Use </w:t>
+      </w:r>
+      <w:proofErr w:type="spellStart"/>
+      <w:r>
+        <w:t>git</w:t>
+      </w:r>
+      <w:proofErr w:type="spellEnd"/>
+      <w:r>
+        <w:t xml:space="preserve"> </w:t>
+      </w:r>
+      <w:proofErr w:type="spellStart"/>
+      <w:r>
+        <w:t>add</w:t>
+      </w:r>
+      <w:proofErr w:type="spellEnd"/>
+      <w:r>
+        <w:t xml:space="preserve"> para adicionar arquivos à área de preparação (</w:t>
+      </w:r>
+      <w:proofErr w:type="spellStart"/>
+      <w:r>
+        <w:t>stage</w:t>
+      </w:r>
+      <w:proofErr w:type="spellEnd"/>
+      <w:r>
+        <w:t>).</w:t>
+      </w:r>
+    </w:p>
+    <w:p>
+      <w:r>
+        <w:t xml:space="preserve">Verifique o status com </w:t>
+      </w:r>
+      <w:proofErr w:type="spellStart"/>
+      <w:r>
+        <w:t>git</w:t>
+      </w:r>
+      <w:proofErr w:type="spellEnd"/>
+      <w:r>
+        <w:t xml:space="preserve"> status.</w:t>
+      </w:r>
+    </w:p>
+    <w:p>
+      <w:pPr>
         <w:rPr>
-          <w:rFonts w:ascii="Segoe UI" w:hAnsi="Segoe UI" w:cs="Segoe UI"/>
-          <w:color w:val="D1D5DB"/>
+          <w:b/>
+          <w:bCs/>
         </w:rPr>
-        <w:t>Git</w:t>
-      </w:r>
-      <w:proofErr w:type="spellEnd"/>
+      </w:pPr>
+      <w:proofErr w:type="spellStart"/>
       <w:r>
         <w:rPr>
-          <w:rFonts w:ascii="Segoe UI" w:hAnsi="Segoe UI" w:cs="Segoe UI"/>
-          <w:color w:val="D1D5DB"/>
+          <w:b/>
+          <w:bCs/>
         </w:rPr>
-        <w:t>.</w:t>
-      </w:r>
-    </w:p>
-    <w:p>
-      <w:pPr>
-        <w:numPr>
-          <w:ilvl w:val="1"/>
-          <w:numId w:val="7"/>
-        </w:numPr>
-        <w:pBdr>
-          <w:top w:val="single" w:sz="2" w:space="0" w:color="D9D9E3"/>
-          <w:left w:val="single" w:sz="2" w:space="5" w:color="D9D9E3"/>
-          <w:bottom w:val="single" w:sz="2" w:space="0" w:color="D9D9E3"/>
-          <w:right w:val="single" w:sz="2" w:space="0" w:color="D9D9E3"/>
-        </w:pBdr>
-        <w:shd w:val="clear" w:color="auto" w:fill="343541"/>
-        <w:spacing w:after="0" w:line="240" w:lineRule="auto"/>
+        <w:t>Commits</w:t>
+      </w:r>
+      <w:proofErr w:type="spellEnd"/>
+      <w:r>
         <w:rPr>
-          <w:rFonts w:ascii="Segoe UI" w:hAnsi="Segoe UI" w:cs="Segoe UI"/>
-          <w:color w:val="D1D5DB"/>
-        </w:rPr>
-      </w:pPr>
-      <w:r>
-        <w:rPr>
-          <w:rFonts w:ascii="Segoe UI" w:hAnsi="Segoe UI" w:cs="Segoe UI"/>
-          <w:color w:val="D1D5DB"/>
-        </w:rPr>
-        <w:t xml:space="preserve">Configure seu nome e </w:t>
-      </w:r>
-      <w:proofErr w:type="spellStart"/>
-      <w:r>
-        <w:rPr>
-          <w:rFonts w:ascii="Segoe UI" w:hAnsi="Segoe UI" w:cs="Segoe UI"/>
-          <w:color w:val="D1D5DB"/>
-        </w:rPr>
-        <w:t>email</w:t>
-      </w:r>
-      <w:proofErr w:type="spellEnd"/>
-      <w:r>
-        <w:rPr>
-          <w:rFonts w:ascii="Segoe UI" w:hAnsi="Segoe UI" w:cs="Segoe UI"/>
-          <w:color w:val="D1D5DB"/>
+          <w:b/>
+          <w:bCs/>
         </w:rPr>
         <w:t>:</w:t>
       </w:r>
     </w:p>
     <w:p>
-      <w:pPr>
-        <w:numPr>
-          <w:ilvl w:val="2"/>
-          <w:numId w:val="7"/>
-        </w:numPr>
-        <w:pBdr>
-          <w:top w:val="single" w:sz="2" w:space="0" w:color="D9D9E3"/>
-          <w:left w:val="single" w:sz="2" w:space="0" w:color="D9D9E3"/>
-          <w:bottom w:val="single" w:sz="2" w:space="0" w:color="D9D9E3"/>
-          <w:right w:val="single" w:sz="2" w:space="0" w:color="D9D9E3"/>
-        </w:pBdr>
-        <w:shd w:val="clear" w:color="auto" w:fill="343541"/>
-        <w:spacing w:after="0" w:line="240" w:lineRule="auto"/>
+      <w:r>
+        <w:t xml:space="preserve">Registre as alterações com </w:t>
+      </w:r>
+      <w:proofErr w:type="spellStart"/>
+      <w:r>
+        <w:t>git</w:t>
+      </w:r>
+      <w:proofErr w:type="spellEnd"/>
+      <w:r>
+        <w:t xml:space="preserve"> </w:t>
+      </w:r>
+      <w:proofErr w:type="spellStart"/>
+      <w:r>
+        <w:t>commit</w:t>
+      </w:r>
+      <w:proofErr w:type="spellEnd"/>
+      <w:r>
+        <w:t xml:space="preserve"> -m 'sua mensagem'.</w:t>
+      </w:r>
+    </w:p>
+    <w:p>
+      <w:r>
+        <w:t xml:space="preserve">Atalho para adicionar e </w:t>
+      </w:r>
+      <w:proofErr w:type="spellStart"/>
+      <w:r>
+        <w:t>commit</w:t>
+      </w:r>
+      <w:proofErr w:type="spellEnd"/>
+      <w:r>
+        <w:t xml:space="preserve">: </w:t>
+      </w:r>
+      <w:proofErr w:type="spellStart"/>
+      <w:r>
+        <w:t>git</w:t>
+      </w:r>
+      <w:proofErr w:type="spellEnd"/>
+      <w:r>
+        <w:t xml:space="preserve"> </w:t>
+      </w:r>
+      <w:proofErr w:type="spellStart"/>
+      <w:r>
+        <w:t>commit</w:t>
+      </w:r>
+      <w:proofErr w:type="spellEnd"/>
+      <w:r>
+        <w:t xml:space="preserve"> -</w:t>
+      </w:r>
+      <w:proofErr w:type="spellStart"/>
+      <w:r>
+        <w:t>am</w:t>
+      </w:r>
+      <w:proofErr w:type="spellEnd"/>
+      <w:r>
+        <w:t xml:space="preserve"> 'sua mensagem'.</w:t>
+      </w:r>
+    </w:p>
+    <w:p>
+      <w:pPr>
         <w:rPr>
-          <w:rFonts w:ascii="Segoe UI" w:hAnsi="Segoe UI" w:cs="Segoe UI"/>
-          <w:color w:val="D1D5DB"/>
-        </w:rPr>
-      </w:pPr>
-      <w:r>
-        <w:rPr>
-          <w:rFonts w:ascii="Segoe UI" w:hAnsi="Segoe UI" w:cs="Segoe UI"/>
-          <w:color w:val="D1D5DB"/>
-        </w:rPr>
-        <w:t xml:space="preserve">Global: </w:t>
-      </w:r>
-      <w:proofErr w:type="spellStart"/>
-      <w:r>
-        <w:rPr>
-          <w:rStyle w:val="CdigoHTML"/>
-          <w:rFonts w:ascii="Ubuntu Mono" w:eastAsiaTheme="minorHAnsi" w:hAnsi="Ubuntu Mono"/>
           <w:b/>
           <w:bCs/>
-          <w:color w:val="D1D5DB"/>
-          <w:sz w:val="21"/>
-          <w:szCs w:val="21"/>
-          <w:bdr w:val="single" w:sz="2" w:space="0" w:color="D9D9E3" w:frame="1"/>
         </w:rPr>
-        <w:t>git</w:t>
-      </w:r>
-      <w:proofErr w:type="spellEnd"/>
+      </w:pPr>
       <w:r>
         <w:rPr>
-          <w:rStyle w:val="CdigoHTML"/>
-          <w:rFonts w:ascii="Ubuntu Mono" w:eastAsiaTheme="minorHAnsi" w:hAnsi="Ubuntu Mono"/>
           <w:b/>
           <w:bCs/>
-          <w:color w:val="D1D5DB"/>
-          <w:sz w:val="21"/>
-          <w:szCs w:val="21"/>
-          <w:bdr w:val="single" w:sz="2" w:space="0" w:color="D9D9E3" w:frame="1"/>
         </w:rPr>
-        <w:t xml:space="preserve"> </w:t>
-      </w:r>
-      <w:proofErr w:type="spellStart"/>
-      <w:r>
+        <w:t>Histórico e Logs:</w:t>
+      </w:r>
+    </w:p>
+    <w:p>
+      <w:r>
+        <w:t xml:space="preserve">Visualize o histórico de </w:t>
+      </w:r>
+      <w:proofErr w:type="spellStart"/>
+      <w:r>
+        <w:t>commits</w:t>
+      </w:r>
+      <w:proofErr w:type="spellEnd"/>
+      <w:r>
+        <w:t xml:space="preserve"> com </w:t>
+      </w:r>
+      <w:proofErr w:type="spellStart"/>
+      <w:r>
+        <w:t>git</w:t>
+      </w:r>
+      <w:proofErr w:type="spellEnd"/>
+      <w:r>
+        <w:t xml:space="preserve"> log.</w:t>
+      </w:r>
+    </w:p>
+    <w:p>
+      <w:r>
+        <w:t>Saia do log com a tecla "q".</w:t>
+      </w:r>
+    </w:p>
+    <w:p/>
+    <w:p>
+      <w:pPr>
         <w:rPr>
-          <w:rStyle w:val="CdigoHTML"/>
-          <w:rFonts w:ascii="Ubuntu Mono" w:eastAsiaTheme="minorHAnsi" w:hAnsi="Ubuntu Mono"/>
           <w:b/>
           <w:bCs/>
-          <w:color w:val="D1D5DB"/>
-          <w:sz w:val="21"/>
-          <w:szCs w:val="21"/>
-          <w:bdr w:val="single" w:sz="2" w:space="0" w:color="D9D9E3" w:frame="1"/>
         </w:rPr>
-        <w:t>config</w:t>
-      </w:r>
-      <w:proofErr w:type="spellEnd"/>
+      </w:pPr>
       <w:r>
         <w:rPr>
-          <w:rStyle w:val="CdigoHTML"/>
-          <w:rFonts w:ascii="Ubuntu Mono" w:eastAsiaTheme="minorHAnsi" w:hAnsi="Ubuntu Mono"/>
           <w:b/>
           <w:bCs/>
-          <w:color w:val="D1D5DB"/>
-          <w:sz w:val="21"/>
-          <w:szCs w:val="21"/>
-          <w:bdr w:val="single" w:sz="2" w:space="0" w:color="D9D9E3" w:frame="1"/>
         </w:rPr>
-        <w:t xml:space="preserve"> --global user.name </w:t>
-      </w:r>
-      <w:proofErr w:type="spellStart"/>
-      <w:r>
+        <w:t>3. Navegação no Código:</w:t>
+      </w:r>
+    </w:p>
+    <w:p>
+      <w:pPr>
         <w:rPr>
-          <w:rStyle w:val="CdigoHTML"/>
-          <w:rFonts w:ascii="Ubuntu Mono" w:eastAsiaTheme="minorHAnsi" w:hAnsi="Ubuntu Mono"/>
           <w:b/>
           <w:bCs/>
-          <w:color w:val="D1D5DB"/>
-          <w:sz w:val="21"/>
-          <w:szCs w:val="21"/>
-          <w:bdr w:val="single" w:sz="2" w:space="0" w:color="D9D9E3" w:frame="1"/>
         </w:rPr>
-        <w:t>Seu_Nome</w:t>
-      </w:r>
-      <w:proofErr w:type="spellEnd"/>
-    </w:p>
-    <w:p>
-      <w:pPr>
-        <w:numPr>
-          <w:ilvl w:val="2"/>
-          <w:numId w:val="7"/>
-        </w:numPr>
-        <w:pBdr>
-          <w:top w:val="single" w:sz="2" w:space="0" w:color="D9D9E3"/>
-          <w:left w:val="single" w:sz="2" w:space="0" w:color="D9D9E3"/>
-          <w:bottom w:val="single" w:sz="2" w:space="0" w:color="D9D9E3"/>
-          <w:right w:val="single" w:sz="2" w:space="0" w:color="D9D9E3"/>
-        </w:pBdr>
-        <w:shd w:val="clear" w:color="auto" w:fill="343541"/>
-        <w:spacing w:after="0" w:line="240" w:lineRule="auto"/>
+      </w:pPr>
+      <w:r>
         <w:rPr>
-          <w:rFonts w:ascii="Segoe UI" w:hAnsi="Segoe UI" w:cs="Segoe UI"/>
-          <w:color w:val="D1D5DB"/>
-        </w:rPr>
-      </w:pPr>
-      <w:r>
-        <w:rPr>
-          <w:rFonts w:ascii="Segoe UI" w:hAnsi="Segoe UI" w:cs="Segoe UI"/>
-          <w:color w:val="D1D5DB"/>
-        </w:rPr>
-        <w:t xml:space="preserve">Global: </w:t>
-      </w:r>
-      <w:proofErr w:type="spellStart"/>
-      <w:r>
-        <w:rPr>
-          <w:rStyle w:val="CdigoHTML"/>
-          <w:rFonts w:ascii="Ubuntu Mono" w:eastAsiaTheme="minorHAnsi" w:hAnsi="Ubuntu Mono"/>
           <w:b/>
           <w:bCs/>
-          <w:color w:val="D1D5DB"/>
-          <w:sz w:val="21"/>
-          <w:szCs w:val="21"/>
-          <w:bdr w:val="single" w:sz="2" w:space="0" w:color="D9D9E3" w:frame="1"/>
         </w:rPr>
+        <w:t>Versões Anteriores:</w:t>
+      </w:r>
+    </w:p>
+    <w:p>
+      <w:r>
+        <w:t xml:space="preserve">Use </w:t>
+      </w:r>
+      <w:proofErr w:type="spellStart"/>
+      <w:r>
         <w:t>git</w:t>
       </w:r>
       <w:proofErr w:type="spellEnd"/>
       <w:r>
+        <w:t xml:space="preserve"> checkout &lt;</w:t>
+      </w:r>
+      <w:proofErr w:type="spellStart"/>
+      <w:r>
+        <w:t>hash</w:t>
+      </w:r>
+      <w:proofErr w:type="spellEnd"/>
+      <w:r>
+        <w:t>&gt; para recuperar versões anteriores.</w:t>
+      </w:r>
+    </w:p>
+    <w:p>
+      <w:r>
+        <w:t xml:space="preserve">Retorne à versão atual: </w:t>
+      </w:r>
+      <w:proofErr w:type="spellStart"/>
+      <w:r>
+        <w:t>git</w:t>
+      </w:r>
+      <w:proofErr w:type="spellEnd"/>
+      <w:r>
+        <w:t xml:space="preserve"> checkout master.</w:t>
+      </w:r>
+    </w:p>
+    <w:p/>
+    <w:p>
+      <w:pPr>
         <w:rPr>
-          <w:rStyle w:val="CdigoHTML"/>
-          <w:rFonts w:ascii="Ubuntu Mono" w:eastAsiaTheme="minorHAnsi" w:hAnsi="Ubuntu Mono"/>
           <w:b/>
           <w:bCs/>
-          <w:color w:val="D1D5DB"/>
-          <w:sz w:val="21"/>
-          <w:szCs w:val="21"/>
-          <w:bdr w:val="single" w:sz="2" w:space="0" w:color="D9D9E3" w:frame="1"/>
         </w:rPr>
-        <w:t xml:space="preserve"> </w:t>
-      </w:r>
-      <w:proofErr w:type="spellStart"/>
+      </w:pPr>
       <w:r>
         <w:rPr>
-          <w:rStyle w:val="CdigoHTML"/>
-          <w:rFonts w:ascii="Ubuntu Mono" w:eastAsiaTheme="minorHAnsi" w:hAnsi="Ubuntu Mono"/>
           <w:b/>
           <w:bCs/>
-          <w:color w:val="D1D5DB"/>
-          <w:sz w:val="21"/>
-          <w:szCs w:val="21"/>
-          <w:bdr w:val="single" w:sz="2" w:space="0" w:color="D9D9E3" w:frame="1"/>
         </w:rPr>
-        <w:t>config</w:t>
-      </w:r>
-      <w:proofErr w:type="spellEnd"/>
-      <w:r>
+        <w:t>4. Trabalho Remoto com GitHub:</w:t>
+      </w:r>
+    </w:p>
+    <w:p>
+      <w:r>
+        <w:t>Clonagem de Repositório:</w:t>
+      </w:r>
+    </w:p>
+    <w:p>
+      <w:r>
+        <w:t xml:space="preserve">Clone um repositório do GitHub com </w:t>
+      </w:r>
+      <w:proofErr w:type="spellStart"/>
+      <w:r>
+        <w:t>git</w:t>
+      </w:r>
+      <w:proofErr w:type="spellEnd"/>
+      <w:r>
+        <w:t xml:space="preserve"> clone &lt;URL&gt;.</w:t>
+      </w:r>
+    </w:p>
+    <w:p>
+      <w:pPr>
         <w:rPr>
-          <w:rStyle w:val="CdigoHTML"/>
-          <w:rFonts w:ascii="Ubuntu Mono" w:eastAsiaTheme="minorHAnsi" w:hAnsi="Ubuntu Mono"/>
           <w:b/>
           <w:bCs/>
-          <w:color w:val="D1D5DB"/>
-          <w:sz w:val="21"/>
-          <w:szCs w:val="21"/>
-          <w:bdr w:val="single" w:sz="2" w:space="0" w:color="D9D9E3" w:frame="1"/>
         </w:rPr>
-        <w:t xml:space="preserve"> --global </w:t>
-      </w:r>
-      <w:proofErr w:type="spellStart"/>
-      <w:proofErr w:type="gramStart"/>
+      </w:pPr>
       <w:r>
         <w:rPr>
-          <w:rStyle w:val="CdigoHTML"/>
-          <w:rFonts w:ascii="Ubuntu Mono" w:eastAsiaTheme="minorHAnsi" w:hAnsi="Ubuntu Mono"/>
           <w:b/>
           <w:bCs/>
-          <w:color w:val="D1D5DB"/>
-          <w:sz w:val="21"/>
-          <w:szCs w:val="21"/>
-          <w:bdr w:val="single" w:sz="2" w:space="0" w:color="D9D9E3" w:frame="1"/>
         </w:rPr>
-        <w:t>user.email</w:t>
-      </w:r>
-      <w:proofErr w:type="spellEnd"/>
-      <w:proofErr w:type="gramEnd"/>
-      <w:r>
+        <w:lastRenderedPageBreak/>
+        <w:t>Atualizações Remotas:</w:t>
+      </w:r>
+    </w:p>
+    <w:p>
+      <w:r>
+        <w:t xml:space="preserve">Envie alterações locais para o GitHub com </w:t>
+      </w:r>
+      <w:proofErr w:type="spellStart"/>
+      <w:r>
+        <w:t>git</w:t>
+      </w:r>
+      <w:proofErr w:type="spellEnd"/>
+      <w:r>
+        <w:t xml:space="preserve"> </w:t>
+      </w:r>
+      <w:proofErr w:type="spellStart"/>
+      <w:r>
+        <w:t>push</w:t>
+      </w:r>
+      <w:proofErr w:type="spellEnd"/>
+      <w:r>
+        <w:t>.</w:t>
+      </w:r>
+    </w:p>
+    <w:p>
+      <w:r>
+        <w:t xml:space="preserve">Atualize seu repositório local com </w:t>
+      </w:r>
+      <w:proofErr w:type="spellStart"/>
+      <w:r>
+        <w:t>git</w:t>
+      </w:r>
+      <w:proofErr w:type="spellEnd"/>
+      <w:r>
+        <w:t xml:space="preserve"> </w:t>
+      </w:r>
+      <w:proofErr w:type="spellStart"/>
+      <w:r>
+        <w:t>pull</w:t>
+      </w:r>
+      <w:proofErr w:type="spellEnd"/>
+      <w:r>
+        <w:t>.</w:t>
+      </w:r>
+    </w:p>
+    <w:p>
+      <w:pPr>
         <w:rPr>
-          <w:rStyle w:val="CdigoHTML"/>
-          <w:rFonts w:ascii="Ubuntu Mono" w:eastAsiaTheme="minorHAnsi" w:hAnsi="Ubuntu Mono"/>
           <w:b/>
           <w:bCs/>
-          <w:color w:val="D1D5DB"/>
-          <w:sz w:val="21"/>
-          <w:szCs w:val="21"/>
-          <w:bdr w:val="single" w:sz="2" w:space="0" w:color="D9D9E3" w:frame="1"/>
         </w:rPr>
-        <w:t xml:space="preserve"> Seu_Email@gmail.com</w:t>
-      </w:r>
-    </w:p>
-    <w:p>
-      <w:pPr>
-        <w:numPr>
-          <w:ilvl w:val="2"/>
-          <w:numId w:val="7"/>
-        </w:numPr>
-        <w:pBdr>
-          <w:top w:val="single" w:sz="2" w:space="0" w:color="D9D9E3"/>
-          <w:left w:val="single" w:sz="2" w:space="0" w:color="D9D9E3"/>
-          <w:bottom w:val="single" w:sz="2" w:space="0" w:color="D9D9E3"/>
-          <w:right w:val="single" w:sz="2" w:space="0" w:color="D9D9E3"/>
-        </w:pBdr>
-        <w:shd w:val="clear" w:color="auto" w:fill="343541"/>
-        <w:spacing w:after="0" w:line="240" w:lineRule="auto"/>
+      </w:pPr>
+      <w:r>
         <w:rPr>
-          <w:rFonts w:ascii="Segoe UI" w:hAnsi="Segoe UI" w:cs="Segoe UI"/>
-          <w:color w:val="D1D5DB"/>
-        </w:rPr>
-      </w:pPr>
-      <w:r>
-        <w:rPr>
-          <w:rFonts w:ascii="Segoe UI" w:hAnsi="Segoe UI" w:cs="Segoe UI"/>
-          <w:color w:val="D1D5DB"/>
-        </w:rPr>
-        <w:t xml:space="preserve">Ver configurações: </w:t>
-      </w:r>
-      <w:proofErr w:type="spellStart"/>
-      <w:r>
-        <w:rPr>
-          <w:rStyle w:val="CdigoHTML"/>
-          <w:rFonts w:ascii="Ubuntu Mono" w:eastAsiaTheme="minorHAnsi" w:hAnsi="Ubuntu Mono"/>
           <w:b/>
           <w:bCs/>
-          <w:color w:val="D1D5DB"/>
-          <w:sz w:val="21"/>
-          <w:szCs w:val="21"/>
-          <w:bdr w:val="single" w:sz="2" w:space="0" w:color="D9D9E3" w:frame="1"/>
         </w:rPr>
+        <w:t>Observações Importantes:</w:t>
+      </w:r>
+    </w:p>
+    <w:p>
+      <w:r>
+        <w:t xml:space="preserve">Use </w:t>
+      </w:r>
+      <w:proofErr w:type="spellStart"/>
+      <w:r>
         <w:t>git</w:t>
       </w:r>
       <w:proofErr w:type="spellEnd"/>
       <w:r>
+        <w:t xml:space="preserve"> </w:t>
+      </w:r>
+      <w:proofErr w:type="spellStart"/>
+      <w:proofErr w:type="gramStart"/>
+      <w:r>
+        <w:t>add</w:t>
+      </w:r>
+      <w:proofErr w:type="spellEnd"/>
+      <w:r>
+        <w:t xml:space="preserve"> .</w:t>
+      </w:r>
+      <w:proofErr w:type="gramEnd"/>
+      <w:r>
+        <w:t xml:space="preserve"> para adicionar todos os arquivos automaticamente.</w:t>
+      </w:r>
+    </w:p>
+    <w:p>
+      <w:r>
+        <w:t xml:space="preserve">Ao clonar um repositório, não é necessário usar </w:t>
+      </w:r>
+      <w:proofErr w:type="spellStart"/>
+      <w:r>
+        <w:t>git</w:t>
+      </w:r>
+      <w:proofErr w:type="spellEnd"/>
+      <w:r>
+        <w:t xml:space="preserve"> </w:t>
+      </w:r>
+      <w:proofErr w:type="spellStart"/>
+      <w:r>
+        <w:t>init</w:t>
+      </w:r>
+      <w:proofErr w:type="spellEnd"/>
+      <w:r>
+        <w:t>.</w:t>
+      </w:r>
+    </w:p>
+    <w:p>
+      <w:r>
+        <w:t xml:space="preserve">Lembre-se de configurar user.name e </w:t>
+      </w:r>
+      <w:proofErr w:type="spellStart"/>
+      <w:proofErr w:type="gramStart"/>
+      <w:r>
+        <w:t>user.email</w:t>
+      </w:r>
+      <w:proofErr w:type="spellEnd"/>
+      <w:proofErr w:type="gramEnd"/>
+      <w:r>
+        <w:t xml:space="preserve"> antes de fazer </w:t>
+      </w:r>
+      <w:proofErr w:type="spellStart"/>
+      <w:r>
+        <w:t>commits</w:t>
+      </w:r>
+      <w:proofErr w:type="spellEnd"/>
+      <w:r>
+        <w:t>.</w:t>
+      </w:r>
+    </w:p>
+    <w:p>
+      <w:r>
+        <w:t>Certifique-se de configurar suas informações no GitHub.</w:t>
+      </w:r>
+    </w:p>
+    <w:p/>
+    <w:p>
+      <w:pPr>
         <w:rPr>
-          <w:rStyle w:val="CdigoHTML"/>
-          <w:rFonts w:ascii="Ubuntu Mono" w:eastAsiaTheme="minorHAnsi" w:hAnsi="Ubuntu Mono"/>
           <w:b/>
           <w:bCs/>
-          <w:color w:val="D1D5DB"/>
-          <w:sz w:val="21"/>
-          <w:szCs w:val="21"/>
-          <w:bdr w:val="single" w:sz="2" w:space="0" w:color="D9D9E3" w:frame="1"/>
         </w:rPr>
-        <w:t xml:space="preserve"> </w:t>
-      </w:r>
-      <w:proofErr w:type="spellStart"/>
+      </w:pPr>
       <w:r>
         <w:rPr>
-          <w:rStyle w:val="CdigoHTML"/>
-          <w:rFonts w:ascii="Ubuntu Mono" w:eastAsiaTheme="minorHAnsi" w:hAnsi="Ubuntu Mono"/>
           <w:b/>
           <w:bCs/>
-          <w:color w:val="D1D5DB"/>
-          <w:sz w:val="21"/>
-          <w:szCs w:val="21"/>
-          <w:bdr w:val="single" w:sz="2" w:space="0" w:color="D9D9E3" w:frame="1"/>
-        </w:rPr>
-        <w:t>config</w:t>
-      </w:r>
-      <w:proofErr w:type="spellEnd"/>
-      <w:r>
-        <w:rPr>
-          <w:rStyle w:val="CdigoHTML"/>
-          <w:rFonts w:ascii="Ubuntu Mono" w:eastAsiaTheme="minorHAnsi" w:hAnsi="Ubuntu Mono"/>
-          <w:b/>
-          <w:bCs/>
-          <w:color w:val="D1D5DB"/>
-          <w:sz w:val="21"/>
-          <w:szCs w:val="21"/>
-          <w:bdr w:val="single" w:sz="2" w:space="0" w:color="D9D9E3" w:frame="1"/>
-        </w:rPr>
-        <w:t xml:space="preserve"> --global -l</w:t>
-      </w:r>
-    </w:p>
-    <w:p>
-      <w:pPr>
-        <w:pStyle w:val="NormalWeb"/>
-        <w:pBdr>
-          <w:top w:val="single" w:sz="2" w:space="0" w:color="D9D9E3"/>
-          <w:left w:val="single" w:sz="2" w:space="0" w:color="D9D9E3"/>
-          <w:bottom w:val="single" w:sz="2" w:space="0" w:color="D9D9E3"/>
-          <w:right w:val="single" w:sz="2" w:space="0" w:color="D9D9E3"/>
-        </w:pBdr>
-        <w:shd w:val="clear" w:color="auto" w:fill="343541"/>
-        <w:spacing w:before="300" w:beforeAutospacing="0" w:after="300" w:afterAutospacing="0"/>
-        <w:rPr>
-          <w:rFonts w:ascii="Segoe UI" w:hAnsi="Segoe UI" w:cs="Segoe UI"/>
-          <w:color w:val="D1D5DB"/>
-        </w:rPr>
-      </w:pPr>
-      <w:r>
-        <w:rPr>
-          <w:rStyle w:val="Forte"/>
-          <w:rFonts w:ascii="Segoe UI" w:hAnsi="Segoe UI" w:cs="Segoe UI"/>
-          <w:color w:val="D1D5DB"/>
-          <w:bdr w:val="single" w:sz="2" w:space="0" w:color="D9D9E3" w:frame="1"/>
-        </w:rPr>
-        <w:t>2. Gerenciamento de Alterações:</w:t>
-      </w:r>
-    </w:p>
-    <w:p>
-      <w:pPr>
-        <w:pStyle w:val="NormalWeb"/>
-        <w:numPr>
-          <w:ilvl w:val="0"/>
-          <w:numId w:val="8"/>
-        </w:numPr>
-        <w:pBdr>
-          <w:top w:val="single" w:sz="2" w:space="0" w:color="D9D9E3"/>
-          <w:left w:val="single" w:sz="2" w:space="5" w:color="D9D9E3"/>
-          <w:bottom w:val="single" w:sz="2" w:space="0" w:color="D9D9E3"/>
-          <w:right w:val="single" w:sz="2" w:space="0" w:color="D9D9E3"/>
-        </w:pBdr>
-        <w:shd w:val="clear" w:color="auto" w:fill="343541"/>
-        <w:spacing w:before="0" w:beforeAutospacing="0" w:after="0" w:afterAutospacing="0"/>
-        <w:rPr>
-          <w:rFonts w:ascii="Segoe UI" w:hAnsi="Segoe UI" w:cs="Segoe UI"/>
-          <w:color w:val="D1D5DB"/>
-        </w:rPr>
-      </w:pPr>
-      <w:r>
-        <w:rPr>
-          <w:rStyle w:val="Forte"/>
-          <w:rFonts w:ascii="Segoe UI" w:hAnsi="Segoe UI" w:cs="Segoe UI"/>
-          <w:color w:val="D1D5DB"/>
-          <w:bdr w:val="single" w:sz="2" w:space="0" w:color="D9D9E3" w:frame="1"/>
-        </w:rPr>
-        <w:t>Rastreamento de Arquivos:</w:t>
-      </w:r>
-    </w:p>
-    <w:p>
-      <w:pPr>
-        <w:numPr>
-          <w:ilvl w:val="1"/>
-          <w:numId w:val="8"/>
-        </w:numPr>
-        <w:pBdr>
-          <w:top w:val="single" w:sz="2" w:space="0" w:color="D9D9E3"/>
-          <w:left w:val="single" w:sz="2" w:space="5" w:color="D9D9E3"/>
-          <w:bottom w:val="single" w:sz="2" w:space="0" w:color="D9D9E3"/>
-          <w:right w:val="single" w:sz="2" w:space="0" w:color="D9D9E3"/>
-        </w:pBdr>
-        <w:shd w:val="clear" w:color="auto" w:fill="343541"/>
-        <w:spacing w:after="0" w:line="240" w:lineRule="auto"/>
-        <w:rPr>
-          <w:rFonts w:ascii="Segoe UI" w:hAnsi="Segoe UI" w:cs="Segoe UI"/>
-          <w:color w:val="D1D5DB"/>
-        </w:rPr>
-      </w:pPr>
-      <w:r>
-        <w:rPr>
-          <w:rFonts w:ascii="Segoe UI" w:hAnsi="Segoe UI" w:cs="Segoe UI"/>
-          <w:color w:val="D1D5DB"/>
-        </w:rPr>
-        <w:t xml:space="preserve">Use </w:t>
-      </w:r>
-      <w:proofErr w:type="spellStart"/>
-      <w:r>
-        <w:rPr>
-          <w:rStyle w:val="CdigoHTML"/>
-          <w:rFonts w:ascii="Ubuntu Mono" w:eastAsiaTheme="minorHAnsi" w:hAnsi="Ubuntu Mono"/>
-          <w:b/>
-          <w:bCs/>
-          <w:color w:val="D1D5DB"/>
-          <w:sz w:val="21"/>
-          <w:szCs w:val="21"/>
-          <w:bdr w:val="single" w:sz="2" w:space="0" w:color="D9D9E3" w:frame="1"/>
-        </w:rPr>
-        <w:t>git</w:t>
-      </w:r>
-      <w:proofErr w:type="spellEnd"/>
-      <w:r>
-        <w:rPr>
-          <w:rStyle w:val="CdigoHTML"/>
-          <w:rFonts w:ascii="Ubuntu Mono" w:eastAsiaTheme="minorHAnsi" w:hAnsi="Ubuntu Mono"/>
-          <w:b/>
-          <w:bCs/>
-          <w:color w:val="D1D5DB"/>
-          <w:sz w:val="21"/>
-          <w:szCs w:val="21"/>
-          <w:bdr w:val="single" w:sz="2" w:space="0" w:color="D9D9E3" w:frame="1"/>
-        </w:rPr>
-        <w:t xml:space="preserve"> </w:t>
-      </w:r>
-      <w:proofErr w:type="spellStart"/>
-      <w:r>
-        <w:rPr>
-          <w:rStyle w:val="CdigoHTML"/>
-          <w:rFonts w:ascii="Ubuntu Mono" w:eastAsiaTheme="minorHAnsi" w:hAnsi="Ubuntu Mono"/>
-          <w:b/>
-          <w:bCs/>
-          <w:color w:val="D1D5DB"/>
-          <w:sz w:val="21"/>
-          <w:szCs w:val="21"/>
-          <w:bdr w:val="single" w:sz="2" w:space="0" w:color="D9D9E3" w:frame="1"/>
-        </w:rPr>
-        <w:t>add</w:t>
-      </w:r>
-      <w:proofErr w:type="spellEnd"/>
-      <w:r>
-        <w:rPr>
-          <w:rFonts w:ascii="Segoe UI" w:hAnsi="Segoe UI" w:cs="Segoe UI"/>
-          <w:color w:val="D1D5DB"/>
-        </w:rPr>
-        <w:t xml:space="preserve"> para adicionar arquivos à área de preparação (</w:t>
-      </w:r>
-      <w:proofErr w:type="spellStart"/>
-      <w:r>
-        <w:rPr>
-          <w:rFonts w:ascii="Segoe UI" w:hAnsi="Segoe UI" w:cs="Segoe UI"/>
-          <w:color w:val="D1D5DB"/>
-        </w:rPr>
-        <w:t>stage</w:t>
-      </w:r>
-      <w:proofErr w:type="spellEnd"/>
-      <w:r>
-        <w:rPr>
-          <w:rFonts w:ascii="Segoe UI" w:hAnsi="Segoe UI" w:cs="Segoe UI"/>
-          <w:color w:val="D1D5DB"/>
-        </w:rPr>
-        <w:t>).</w:t>
-      </w:r>
-    </w:p>
-    <w:p>
-      <w:pPr>
-        <w:numPr>
-          <w:ilvl w:val="1"/>
-          <w:numId w:val="8"/>
-        </w:numPr>
-        <w:pBdr>
-          <w:top w:val="single" w:sz="2" w:space="0" w:color="D9D9E3"/>
-          <w:left w:val="single" w:sz="2" w:space="5" w:color="D9D9E3"/>
-          <w:bottom w:val="single" w:sz="2" w:space="0" w:color="D9D9E3"/>
-          <w:right w:val="single" w:sz="2" w:space="0" w:color="D9D9E3"/>
-        </w:pBdr>
-        <w:shd w:val="clear" w:color="auto" w:fill="343541"/>
-        <w:spacing w:after="0" w:line="240" w:lineRule="auto"/>
-        <w:rPr>
-          <w:rFonts w:ascii="Segoe UI" w:hAnsi="Segoe UI" w:cs="Segoe UI"/>
-          <w:color w:val="D1D5DB"/>
-        </w:rPr>
-      </w:pPr>
-      <w:r>
-        <w:rPr>
-          <w:rFonts w:ascii="Segoe UI" w:hAnsi="Segoe UI" w:cs="Segoe UI"/>
-          <w:color w:val="D1D5DB"/>
-        </w:rPr>
-        <w:t xml:space="preserve">Verifique o status com </w:t>
-      </w:r>
-      <w:proofErr w:type="spellStart"/>
-      <w:r>
-        <w:rPr>
-          <w:rStyle w:val="CdigoHTML"/>
-          <w:rFonts w:ascii="Ubuntu Mono" w:eastAsiaTheme="minorHAnsi" w:hAnsi="Ubuntu Mono"/>
-          <w:b/>
-          <w:bCs/>
-          <w:color w:val="D1D5DB"/>
-          <w:sz w:val="21"/>
-          <w:szCs w:val="21"/>
-          <w:bdr w:val="single" w:sz="2" w:space="0" w:color="D9D9E3" w:frame="1"/>
-        </w:rPr>
-        <w:t>git</w:t>
-      </w:r>
-      <w:proofErr w:type="spellEnd"/>
-      <w:r>
-        <w:rPr>
-          <w:rStyle w:val="CdigoHTML"/>
-          <w:rFonts w:ascii="Ubuntu Mono" w:eastAsiaTheme="minorHAnsi" w:hAnsi="Ubuntu Mono"/>
-          <w:b/>
-          <w:bCs/>
-          <w:color w:val="D1D5DB"/>
-          <w:sz w:val="21"/>
-          <w:szCs w:val="21"/>
-          <w:bdr w:val="single" w:sz="2" w:space="0" w:color="D9D9E3" w:frame="1"/>
-        </w:rPr>
-        <w:t xml:space="preserve"> status</w:t>
-      </w:r>
-      <w:r>
-        <w:rPr>
-          <w:rFonts w:ascii="Segoe UI" w:hAnsi="Segoe UI" w:cs="Segoe UI"/>
-          <w:color w:val="D1D5DB"/>
-        </w:rPr>
-        <w:t>.</w:t>
-      </w:r>
-    </w:p>
-    <w:p>
-      <w:pPr>
-        <w:pStyle w:val="NormalWeb"/>
-        <w:numPr>
-          <w:ilvl w:val="0"/>
-          <w:numId w:val="8"/>
-        </w:numPr>
-        <w:pBdr>
-          <w:top w:val="single" w:sz="2" w:space="0" w:color="D9D9E3"/>
-          <w:left w:val="single" w:sz="2" w:space="5" w:color="D9D9E3"/>
-          <w:bottom w:val="single" w:sz="2" w:space="0" w:color="D9D9E3"/>
-          <w:right w:val="single" w:sz="2" w:space="0" w:color="D9D9E3"/>
-        </w:pBdr>
-        <w:shd w:val="clear" w:color="auto" w:fill="343541"/>
-        <w:spacing w:before="0" w:beforeAutospacing="0" w:after="0" w:afterAutospacing="0"/>
-        <w:rPr>
-          <w:rFonts w:ascii="Segoe UI" w:hAnsi="Segoe UI" w:cs="Segoe UI"/>
-          <w:color w:val="D1D5DB"/>
-        </w:rPr>
-      </w:pPr>
-      <w:proofErr w:type="spellStart"/>
-      <w:r>
-        <w:rPr>
-          <w:rStyle w:val="Forte"/>
-          <w:rFonts w:ascii="Segoe UI" w:hAnsi="Segoe UI" w:cs="Segoe UI"/>
-          <w:color w:val="D1D5DB"/>
-          <w:bdr w:val="single" w:sz="2" w:space="0" w:color="D9D9E3" w:frame="1"/>
-        </w:rPr>
-        <w:t>Commits</w:t>
-      </w:r>
-      <w:proofErr w:type="spellEnd"/>
-      <w:r>
-        <w:rPr>
-          <w:rStyle w:val="Forte"/>
-          <w:rFonts w:ascii="Segoe UI" w:hAnsi="Segoe UI" w:cs="Segoe UI"/>
-          <w:color w:val="D1D5DB"/>
-          <w:bdr w:val="single" w:sz="2" w:space="0" w:color="D9D9E3" w:frame="1"/>
-        </w:rPr>
-        <w:t>:</w:t>
-      </w:r>
-    </w:p>
-    <w:p>
-      <w:pPr>
-        <w:numPr>
-          <w:ilvl w:val="1"/>
-          <w:numId w:val="8"/>
-        </w:numPr>
-        <w:pBdr>
-          <w:top w:val="single" w:sz="2" w:space="0" w:color="D9D9E3"/>
-          <w:left w:val="single" w:sz="2" w:space="5" w:color="D9D9E3"/>
-          <w:bottom w:val="single" w:sz="2" w:space="0" w:color="D9D9E3"/>
-          <w:right w:val="single" w:sz="2" w:space="0" w:color="D9D9E3"/>
-        </w:pBdr>
-        <w:shd w:val="clear" w:color="auto" w:fill="343541"/>
-        <w:spacing w:after="0" w:line="240" w:lineRule="auto"/>
-        <w:rPr>
-          <w:rFonts w:ascii="Segoe UI" w:hAnsi="Segoe UI" w:cs="Segoe UI"/>
-          <w:color w:val="D1D5DB"/>
-        </w:rPr>
-      </w:pPr>
-      <w:r>
-        <w:rPr>
-          <w:rFonts w:ascii="Segoe UI" w:hAnsi="Segoe UI" w:cs="Segoe UI"/>
-          <w:color w:val="D1D5DB"/>
-        </w:rPr>
-        <w:t xml:space="preserve">Registre as alterações com </w:t>
-      </w:r>
-      <w:proofErr w:type="spellStart"/>
-      <w:r>
-        <w:rPr>
-          <w:rStyle w:val="CdigoHTML"/>
-          <w:rFonts w:ascii="Ubuntu Mono" w:eastAsiaTheme="minorHAnsi" w:hAnsi="Ubuntu Mono"/>
-          <w:b/>
-          <w:bCs/>
-          <w:color w:val="D1D5DB"/>
-          <w:sz w:val="21"/>
-          <w:szCs w:val="21"/>
-          <w:bdr w:val="single" w:sz="2" w:space="0" w:color="D9D9E3" w:frame="1"/>
-        </w:rPr>
-        <w:t>git</w:t>
-      </w:r>
-      <w:proofErr w:type="spellEnd"/>
-      <w:r>
-        <w:rPr>
-          <w:rStyle w:val="CdigoHTML"/>
-          <w:rFonts w:ascii="Ubuntu Mono" w:eastAsiaTheme="minorHAnsi" w:hAnsi="Ubuntu Mono"/>
-          <w:b/>
-          <w:bCs/>
-          <w:color w:val="D1D5DB"/>
-          <w:sz w:val="21"/>
-          <w:szCs w:val="21"/>
-          <w:bdr w:val="single" w:sz="2" w:space="0" w:color="D9D9E3" w:frame="1"/>
-        </w:rPr>
-        <w:t xml:space="preserve"> </w:t>
-      </w:r>
-      <w:proofErr w:type="spellStart"/>
-      <w:r>
-        <w:rPr>
-          <w:rStyle w:val="CdigoHTML"/>
-          <w:rFonts w:ascii="Ubuntu Mono" w:eastAsiaTheme="minorHAnsi" w:hAnsi="Ubuntu Mono"/>
-          <w:b/>
-          <w:bCs/>
-          <w:color w:val="D1D5DB"/>
-          <w:sz w:val="21"/>
-          <w:szCs w:val="21"/>
-          <w:bdr w:val="single" w:sz="2" w:space="0" w:color="D9D9E3" w:frame="1"/>
-        </w:rPr>
-        <w:t>commit</w:t>
-      </w:r>
-      <w:proofErr w:type="spellEnd"/>
-      <w:r>
-        <w:rPr>
-          <w:rStyle w:val="CdigoHTML"/>
-          <w:rFonts w:ascii="Ubuntu Mono" w:eastAsiaTheme="minorHAnsi" w:hAnsi="Ubuntu Mono"/>
-          <w:b/>
-          <w:bCs/>
-          <w:color w:val="D1D5DB"/>
-          <w:sz w:val="21"/>
-          <w:szCs w:val="21"/>
-          <w:bdr w:val="single" w:sz="2" w:space="0" w:color="D9D9E3" w:frame="1"/>
-        </w:rPr>
-        <w:t xml:space="preserve"> -m 'sua mensagem'</w:t>
-      </w:r>
-      <w:r>
-        <w:rPr>
-          <w:rFonts w:ascii="Segoe UI" w:hAnsi="Segoe UI" w:cs="Segoe UI"/>
-          <w:color w:val="D1D5DB"/>
-        </w:rPr>
-        <w:t>.</w:t>
-      </w:r>
-    </w:p>
-    <w:p>
-      <w:pPr>
-        <w:numPr>
-          <w:ilvl w:val="1"/>
-          <w:numId w:val="8"/>
-        </w:numPr>
-        <w:pBdr>
-          <w:top w:val="single" w:sz="2" w:space="0" w:color="D9D9E3"/>
-          <w:left w:val="single" w:sz="2" w:space="5" w:color="D9D9E3"/>
-          <w:bottom w:val="single" w:sz="2" w:space="0" w:color="D9D9E3"/>
-          <w:right w:val="single" w:sz="2" w:space="0" w:color="D9D9E3"/>
-        </w:pBdr>
-        <w:shd w:val="clear" w:color="auto" w:fill="343541"/>
-        <w:spacing w:after="0" w:line="240" w:lineRule="auto"/>
-        <w:rPr>
-          <w:rFonts w:ascii="Segoe UI" w:hAnsi="Segoe UI" w:cs="Segoe UI"/>
-          <w:color w:val="D1D5DB"/>
-        </w:rPr>
-      </w:pPr>
-      <w:r>
-        <w:rPr>
-          <w:rFonts w:ascii="Segoe UI" w:hAnsi="Segoe UI" w:cs="Segoe UI"/>
-          <w:color w:val="D1D5DB"/>
-        </w:rPr>
-        <w:t xml:space="preserve">Atalho para adicionar e </w:t>
-      </w:r>
-      <w:proofErr w:type="spellStart"/>
-      <w:r>
-        <w:rPr>
-          <w:rFonts w:ascii="Segoe UI" w:hAnsi="Segoe UI" w:cs="Segoe UI"/>
-          <w:color w:val="D1D5DB"/>
-        </w:rPr>
-        <w:t>commit</w:t>
-      </w:r>
-      <w:proofErr w:type="spellEnd"/>
-      <w:r>
-        <w:rPr>
-          <w:rFonts w:ascii="Segoe UI" w:hAnsi="Segoe UI" w:cs="Segoe UI"/>
-          <w:color w:val="D1D5DB"/>
-        </w:rPr>
-        <w:t xml:space="preserve">: </w:t>
-      </w:r>
-      <w:proofErr w:type="spellStart"/>
-      <w:r>
-        <w:rPr>
-          <w:rStyle w:val="CdigoHTML"/>
-          <w:rFonts w:ascii="Ubuntu Mono" w:eastAsiaTheme="minorHAnsi" w:hAnsi="Ubuntu Mono"/>
-          <w:b/>
-          <w:bCs/>
-          <w:color w:val="D1D5DB"/>
-          <w:sz w:val="21"/>
-          <w:szCs w:val="21"/>
-          <w:bdr w:val="single" w:sz="2" w:space="0" w:color="D9D9E3" w:frame="1"/>
-        </w:rPr>
-        <w:t>git</w:t>
-      </w:r>
-      <w:proofErr w:type="spellEnd"/>
-      <w:r>
-        <w:rPr>
-          <w:rStyle w:val="CdigoHTML"/>
-          <w:rFonts w:ascii="Ubuntu Mono" w:eastAsiaTheme="minorHAnsi" w:hAnsi="Ubuntu Mono"/>
-          <w:b/>
-          <w:bCs/>
-          <w:color w:val="D1D5DB"/>
-          <w:sz w:val="21"/>
-          <w:szCs w:val="21"/>
-          <w:bdr w:val="single" w:sz="2" w:space="0" w:color="D9D9E3" w:frame="1"/>
-        </w:rPr>
-        <w:t xml:space="preserve"> </w:t>
-      </w:r>
-      <w:proofErr w:type="spellStart"/>
-      <w:r>
-        <w:rPr>
-          <w:rStyle w:val="CdigoHTML"/>
-          <w:rFonts w:ascii="Ubuntu Mono" w:eastAsiaTheme="minorHAnsi" w:hAnsi="Ubuntu Mono"/>
-          <w:b/>
-          <w:bCs/>
-          <w:color w:val="D1D5DB"/>
-          <w:sz w:val="21"/>
-          <w:szCs w:val="21"/>
-          <w:bdr w:val="single" w:sz="2" w:space="0" w:color="D9D9E3" w:frame="1"/>
-        </w:rPr>
-        <w:t>commit</w:t>
-      </w:r>
-      <w:proofErr w:type="spellEnd"/>
-      <w:r>
-        <w:rPr>
-          <w:rStyle w:val="CdigoHTML"/>
-          <w:rFonts w:ascii="Ubuntu Mono" w:eastAsiaTheme="minorHAnsi" w:hAnsi="Ubuntu Mono"/>
-          <w:b/>
-          <w:bCs/>
-          <w:color w:val="D1D5DB"/>
-          <w:sz w:val="21"/>
-          <w:szCs w:val="21"/>
-          <w:bdr w:val="single" w:sz="2" w:space="0" w:color="D9D9E3" w:frame="1"/>
-        </w:rPr>
-        <w:t xml:space="preserve"> -</w:t>
-      </w:r>
-      <w:proofErr w:type="spellStart"/>
-      <w:r>
-        <w:rPr>
-          <w:rStyle w:val="CdigoHTML"/>
-          <w:rFonts w:ascii="Ubuntu Mono" w:eastAsiaTheme="minorHAnsi" w:hAnsi="Ubuntu Mono"/>
-          <w:b/>
-          <w:bCs/>
-          <w:color w:val="D1D5DB"/>
-          <w:sz w:val="21"/>
-          <w:szCs w:val="21"/>
-          <w:bdr w:val="single" w:sz="2" w:space="0" w:color="D9D9E3" w:frame="1"/>
-        </w:rPr>
-        <w:t>am</w:t>
-      </w:r>
-      <w:proofErr w:type="spellEnd"/>
-      <w:r>
-        <w:rPr>
-          <w:rStyle w:val="CdigoHTML"/>
-          <w:rFonts w:ascii="Ubuntu Mono" w:eastAsiaTheme="minorHAnsi" w:hAnsi="Ubuntu Mono"/>
-          <w:b/>
-          <w:bCs/>
-          <w:color w:val="D1D5DB"/>
-          <w:sz w:val="21"/>
-          <w:szCs w:val="21"/>
-          <w:bdr w:val="single" w:sz="2" w:space="0" w:color="D9D9E3" w:frame="1"/>
-        </w:rPr>
-        <w:t xml:space="preserve"> 'sua mensagem'</w:t>
-      </w:r>
-      <w:r>
-        <w:rPr>
-          <w:rFonts w:ascii="Segoe UI" w:hAnsi="Segoe UI" w:cs="Segoe UI"/>
-          <w:color w:val="D1D5DB"/>
-        </w:rPr>
-        <w:t>.</w:t>
-      </w:r>
-    </w:p>
-    <w:p>
-      <w:pPr>
-        <w:pStyle w:val="NormalWeb"/>
-        <w:numPr>
-          <w:ilvl w:val="0"/>
-          <w:numId w:val="8"/>
-        </w:numPr>
-        <w:pBdr>
-          <w:top w:val="single" w:sz="2" w:space="0" w:color="D9D9E3"/>
-          <w:left w:val="single" w:sz="2" w:space="5" w:color="D9D9E3"/>
-          <w:bottom w:val="single" w:sz="2" w:space="0" w:color="D9D9E3"/>
-          <w:right w:val="single" w:sz="2" w:space="0" w:color="D9D9E3"/>
-        </w:pBdr>
-        <w:shd w:val="clear" w:color="auto" w:fill="343541"/>
-        <w:spacing w:before="0" w:beforeAutospacing="0" w:after="0" w:afterAutospacing="0"/>
-        <w:rPr>
-          <w:rFonts w:ascii="Segoe UI" w:hAnsi="Segoe UI" w:cs="Segoe UI"/>
-          <w:color w:val="D1D5DB"/>
-        </w:rPr>
-      </w:pPr>
-      <w:r>
-        <w:rPr>
-          <w:rStyle w:val="Forte"/>
-          <w:rFonts w:ascii="Segoe UI" w:hAnsi="Segoe UI" w:cs="Segoe UI"/>
-          <w:color w:val="D1D5DB"/>
-          <w:bdr w:val="single" w:sz="2" w:space="0" w:color="D9D9E3" w:frame="1"/>
-        </w:rPr>
-        <w:t>Histórico e Logs:</w:t>
-      </w:r>
-    </w:p>
-    <w:p>
-      <w:pPr>
-        <w:numPr>
-          <w:ilvl w:val="1"/>
-          <w:numId w:val="8"/>
-        </w:numPr>
-        <w:pBdr>
-          <w:top w:val="single" w:sz="2" w:space="0" w:color="D9D9E3"/>
-          <w:left w:val="single" w:sz="2" w:space="5" w:color="D9D9E3"/>
-          <w:bottom w:val="single" w:sz="2" w:space="0" w:color="D9D9E3"/>
-          <w:right w:val="single" w:sz="2" w:space="0" w:color="D9D9E3"/>
-        </w:pBdr>
-        <w:shd w:val="clear" w:color="auto" w:fill="343541"/>
-        <w:spacing w:after="0" w:line="240" w:lineRule="auto"/>
-        <w:rPr>
-          <w:rFonts w:ascii="Segoe UI" w:hAnsi="Segoe UI" w:cs="Segoe UI"/>
-          <w:color w:val="D1D5DB"/>
-        </w:rPr>
-      </w:pPr>
-      <w:r>
-        <w:rPr>
-          <w:rFonts w:ascii="Segoe UI" w:hAnsi="Segoe UI" w:cs="Segoe UI"/>
-          <w:color w:val="D1D5DB"/>
-        </w:rPr>
-        <w:t xml:space="preserve">Visualize o histórico de </w:t>
-      </w:r>
-      <w:proofErr w:type="spellStart"/>
-      <w:r>
-        <w:rPr>
-          <w:rFonts w:ascii="Segoe UI" w:hAnsi="Segoe UI" w:cs="Segoe UI"/>
-          <w:color w:val="D1D5DB"/>
-        </w:rPr>
-        <w:t>commits</w:t>
-      </w:r>
-      <w:proofErr w:type="spellEnd"/>
-      <w:r>
-        <w:rPr>
-          <w:rFonts w:ascii="Segoe UI" w:hAnsi="Segoe UI" w:cs="Segoe UI"/>
-          <w:color w:val="D1D5DB"/>
-        </w:rPr>
-        <w:t xml:space="preserve"> com </w:t>
-      </w:r>
-      <w:proofErr w:type="spellStart"/>
-      <w:r>
-        <w:rPr>
-          <w:rStyle w:val="CdigoHTML"/>
-          <w:rFonts w:ascii="Ubuntu Mono" w:eastAsiaTheme="minorHAnsi" w:hAnsi="Ubuntu Mono"/>
-          <w:b/>
-          <w:bCs/>
-          <w:color w:val="D1D5DB"/>
-          <w:sz w:val="21"/>
-          <w:szCs w:val="21"/>
-          <w:bdr w:val="single" w:sz="2" w:space="0" w:color="D9D9E3" w:frame="1"/>
-        </w:rPr>
-        <w:t>git</w:t>
-      </w:r>
-      <w:proofErr w:type="spellEnd"/>
-      <w:r>
-        <w:rPr>
-          <w:rStyle w:val="CdigoHTML"/>
-          <w:rFonts w:ascii="Ubuntu Mono" w:eastAsiaTheme="minorHAnsi" w:hAnsi="Ubuntu Mono"/>
-          <w:b/>
-          <w:bCs/>
-          <w:color w:val="D1D5DB"/>
-          <w:sz w:val="21"/>
-          <w:szCs w:val="21"/>
-          <w:bdr w:val="single" w:sz="2" w:space="0" w:color="D9D9E3" w:frame="1"/>
-        </w:rPr>
-        <w:t xml:space="preserve"> log</w:t>
-      </w:r>
-      <w:r>
-        <w:rPr>
-          <w:rFonts w:ascii="Segoe UI" w:hAnsi="Segoe UI" w:cs="Segoe UI"/>
-          <w:color w:val="D1D5DB"/>
-        </w:rPr>
-        <w:t>.</w:t>
-      </w:r>
-    </w:p>
-    <w:p>
-      <w:pPr>
-        <w:numPr>
-          <w:ilvl w:val="1"/>
-          <w:numId w:val="8"/>
-        </w:numPr>
-        <w:pBdr>
-          <w:top w:val="single" w:sz="2" w:space="0" w:color="D9D9E3"/>
-          <w:left w:val="single" w:sz="2" w:space="5" w:color="D9D9E3"/>
-          <w:bottom w:val="single" w:sz="2" w:space="0" w:color="D9D9E3"/>
-          <w:right w:val="single" w:sz="2" w:space="0" w:color="D9D9E3"/>
-        </w:pBdr>
-        <w:shd w:val="clear" w:color="auto" w:fill="343541"/>
-        <w:spacing w:after="0" w:line="240" w:lineRule="auto"/>
-        <w:rPr>
-          <w:rFonts w:ascii="Segoe UI" w:hAnsi="Segoe UI" w:cs="Segoe UI"/>
-          <w:color w:val="D1D5DB"/>
-        </w:rPr>
-      </w:pPr>
-      <w:r>
-        <w:rPr>
-          <w:rFonts w:ascii="Segoe UI" w:hAnsi="Segoe UI" w:cs="Segoe UI"/>
-          <w:color w:val="D1D5DB"/>
-        </w:rPr>
-        <w:t>Saia do log com a tecla "q".</w:t>
-      </w:r>
-    </w:p>
-    <w:p>
-      <w:pPr>
-        <w:pStyle w:val="NormalWeb"/>
-        <w:pBdr>
-          <w:top w:val="single" w:sz="2" w:space="0" w:color="D9D9E3"/>
-          <w:left w:val="single" w:sz="2" w:space="0" w:color="D9D9E3"/>
-          <w:bottom w:val="single" w:sz="2" w:space="0" w:color="D9D9E3"/>
-          <w:right w:val="single" w:sz="2" w:space="0" w:color="D9D9E3"/>
-        </w:pBdr>
-        <w:shd w:val="clear" w:color="auto" w:fill="343541"/>
-        <w:spacing w:before="300" w:beforeAutospacing="0" w:after="300" w:afterAutospacing="0"/>
-        <w:rPr>
-          <w:rFonts w:ascii="Segoe UI" w:hAnsi="Segoe UI" w:cs="Segoe UI"/>
-          <w:color w:val="D1D5DB"/>
-        </w:rPr>
-      </w:pPr>
-      <w:r>
-        <w:rPr>
-          <w:rStyle w:val="Forte"/>
-          <w:rFonts w:ascii="Segoe UI" w:hAnsi="Segoe UI" w:cs="Segoe UI"/>
-          <w:color w:val="D1D5DB"/>
-          <w:bdr w:val="single" w:sz="2" w:space="0" w:color="D9D9E3" w:frame="1"/>
-        </w:rPr>
-        <w:t>3. Navegação no Código:</w:t>
-      </w:r>
-    </w:p>
-    <w:p>
-      <w:pPr>
-        <w:numPr>
-          <w:ilvl w:val="0"/>
-          <w:numId w:val="9"/>
-        </w:numPr>
-        <w:pBdr>
-          <w:top w:val="single" w:sz="2" w:space="0" w:color="D9D9E3"/>
-          <w:left w:val="single" w:sz="2" w:space="5" w:color="D9D9E3"/>
-          <w:bottom w:val="single" w:sz="2" w:space="0" w:color="D9D9E3"/>
-          <w:right w:val="single" w:sz="2" w:space="0" w:color="D9D9E3"/>
-        </w:pBdr>
-        <w:shd w:val="clear" w:color="auto" w:fill="343541"/>
-        <w:spacing w:after="0" w:line="240" w:lineRule="auto"/>
-        <w:rPr>
-          <w:rFonts w:ascii="Segoe UI" w:hAnsi="Segoe UI" w:cs="Segoe UI"/>
-          <w:color w:val="D1D5DB"/>
-        </w:rPr>
-      </w:pPr>
-      <w:r>
-        <w:rPr>
-          <w:rStyle w:val="Forte"/>
-          <w:rFonts w:ascii="Segoe UI" w:hAnsi="Segoe UI" w:cs="Segoe UI"/>
-          <w:color w:val="D1D5DB"/>
-          <w:bdr w:val="single" w:sz="2" w:space="0" w:color="D9D9E3" w:frame="1"/>
-        </w:rPr>
-        <w:t>Versões Anteriores:</w:t>
-      </w:r>
-    </w:p>
-    <w:p>
-      <w:pPr>
-        <w:numPr>
-          <w:ilvl w:val="1"/>
-          <w:numId w:val="9"/>
-        </w:numPr>
-        <w:pBdr>
-          <w:top w:val="single" w:sz="2" w:space="0" w:color="D9D9E3"/>
-          <w:left w:val="single" w:sz="2" w:space="5" w:color="D9D9E3"/>
-          <w:bottom w:val="single" w:sz="2" w:space="0" w:color="D9D9E3"/>
-          <w:right w:val="single" w:sz="2" w:space="0" w:color="D9D9E3"/>
-        </w:pBdr>
-        <w:shd w:val="clear" w:color="auto" w:fill="343541"/>
-        <w:spacing w:after="0" w:line="240" w:lineRule="auto"/>
-        <w:rPr>
-          <w:rFonts w:ascii="Segoe UI" w:hAnsi="Segoe UI" w:cs="Segoe UI"/>
-          <w:color w:val="D1D5DB"/>
-        </w:rPr>
-      </w:pPr>
-      <w:r>
-        <w:rPr>
-          <w:rFonts w:ascii="Segoe UI" w:hAnsi="Segoe UI" w:cs="Segoe UI"/>
-          <w:color w:val="D1D5DB"/>
-        </w:rPr>
-        <w:t xml:space="preserve">Use </w:t>
-      </w:r>
-      <w:proofErr w:type="spellStart"/>
-      <w:r>
-        <w:rPr>
-          <w:rStyle w:val="CdigoHTML"/>
-          <w:rFonts w:ascii="Ubuntu Mono" w:eastAsiaTheme="minorHAnsi" w:hAnsi="Ubuntu Mono"/>
-          <w:b/>
-          <w:bCs/>
-          <w:color w:val="D1D5DB"/>
-          <w:sz w:val="21"/>
-          <w:szCs w:val="21"/>
-          <w:bdr w:val="single" w:sz="2" w:space="0" w:color="D9D9E3" w:frame="1"/>
-        </w:rPr>
-        <w:t>git</w:t>
-      </w:r>
-      <w:proofErr w:type="spellEnd"/>
-      <w:r>
-        <w:rPr>
-          <w:rStyle w:val="CdigoHTML"/>
-          <w:rFonts w:ascii="Ubuntu Mono" w:eastAsiaTheme="minorHAnsi" w:hAnsi="Ubuntu Mono"/>
-          <w:b/>
-          <w:bCs/>
-          <w:color w:val="D1D5DB"/>
-          <w:sz w:val="21"/>
-          <w:szCs w:val="21"/>
-          <w:bdr w:val="single" w:sz="2" w:space="0" w:color="D9D9E3" w:frame="1"/>
-        </w:rPr>
-        <w:t xml:space="preserve"> checkout &lt;</w:t>
-      </w:r>
-      <w:proofErr w:type="spellStart"/>
-      <w:r>
-        <w:rPr>
-          <w:rStyle w:val="CdigoHTML"/>
-          <w:rFonts w:ascii="Ubuntu Mono" w:eastAsiaTheme="minorHAnsi" w:hAnsi="Ubuntu Mono"/>
-          <w:b/>
-          <w:bCs/>
-          <w:color w:val="D1D5DB"/>
-          <w:sz w:val="21"/>
-          <w:szCs w:val="21"/>
-          <w:bdr w:val="single" w:sz="2" w:space="0" w:color="D9D9E3" w:frame="1"/>
-        </w:rPr>
-        <w:t>hash</w:t>
-      </w:r>
-      <w:proofErr w:type="spellEnd"/>
-      <w:r>
-        <w:rPr>
-          <w:rStyle w:val="CdigoHTML"/>
-          <w:rFonts w:ascii="Ubuntu Mono" w:eastAsiaTheme="minorHAnsi" w:hAnsi="Ubuntu Mono"/>
-          <w:b/>
-          <w:bCs/>
-          <w:color w:val="D1D5DB"/>
-          <w:sz w:val="21"/>
-          <w:szCs w:val="21"/>
-          <w:bdr w:val="single" w:sz="2" w:space="0" w:color="D9D9E3" w:frame="1"/>
-        </w:rPr>
-        <w:t>&gt;</w:t>
-      </w:r>
-      <w:r>
-        <w:rPr>
-          <w:rFonts w:ascii="Segoe UI" w:hAnsi="Segoe UI" w:cs="Segoe UI"/>
-          <w:color w:val="D1D5DB"/>
-        </w:rPr>
-        <w:t xml:space="preserve"> para recuperar versões anteriores.</w:t>
-      </w:r>
-    </w:p>
-    <w:p>
-      <w:pPr>
-        <w:numPr>
-          <w:ilvl w:val="1"/>
-          <w:numId w:val="9"/>
-        </w:numPr>
-        <w:pBdr>
-          <w:top w:val="single" w:sz="2" w:space="0" w:color="D9D9E3"/>
-          <w:left w:val="single" w:sz="2" w:space="5" w:color="D9D9E3"/>
-          <w:bottom w:val="single" w:sz="2" w:space="0" w:color="D9D9E3"/>
-          <w:right w:val="single" w:sz="2" w:space="0" w:color="D9D9E3"/>
-        </w:pBdr>
-        <w:shd w:val="clear" w:color="auto" w:fill="343541"/>
-        <w:spacing w:after="0" w:line="240" w:lineRule="auto"/>
-        <w:rPr>
-          <w:rFonts w:ascii="Segoe UI" w:hAnsi="Segoe UI" w:cs="Segoe UI"/>
-          <w:color w:val="D1D5DB"/>
-        </w:rPr>
-      </w:pPr>
-      <w:r>
-        <w:rPr>
-          <w:rFonts w:ascii="Segoe UI" w:hAnsi="Segoe UI" w:cs="Segoe UI"/>
-          <w:color w:val="D1D5DB"/>
-        </w:rPr>
-        <w:t xml:space="preserve">Retorne à versão atual: </w:t>
-      </w:r>
-      <w:proofErr w:type="spellStart"/>
-      <w:r>
-        <w:rPr>
-          <w:rStyle w:val="CdigoHTML"/>
-          <w:rFonts w:ascii="Ubuntu Mono" w:eastAsiaTheme="minorHAnsi" w:hAnsi="Ubuntu Mono"/>
-          <w:b/>
-          <w:bCs/>
-          <w:color w:val="D1D5DB"/>
-          <w:sz w:val="21"/>
-          <w:szCs w:val="21"/>
-          <w:bdr w:val="single" w:sz="2" w:space="0" w:color="D9D9E3" w:frame="1"/>
-        </w:rPr>
-        <w:t>git</w:t>
-      </w:r>
-      <w:proofErr w:type="spellEnd"/>
-      <w:r>
-        <w:rPr>
-          <w:rStyle w:val="CdigoHTML"/>
-          <w:rFonts w:ascii="Ubuntu Mono" w:eastAsiaTheme="minorHAnsi" w:hAnsi="Ubuntu Mono"/>
-          <w:b/>
-          <w:bCs/>
-          <w:color w:val="D1D5DB"/>
-          <w:sz w:val="21"/>
-          <w:szCs w:val="21"/>
-          <w:bdr w:val="single" w:sz="2" w:space="0" w:color="D9D9E3" w:frame="1"/>
-        </w:rPr>
-        <w:t xml:space="preserve"> checkout master</w:t>
-      </w:r>
-      <w:r>
-        <w:rPr>
-          <w:rFonts w:ascii="Segoe UI" w:hAnsi="Segoe UI" w:cs="Segoe UI"/>
-          <w:color w:val="D1D5DB"/>
-        </w:rPr>
-        <w:t>.</w:t>
-      </w:r>
-    </w:p>
-    <w:p>
-      <w:pPr>
-        <w:pStyle w:val="NormalWeb"/>
-        <w:pBdr>
-          <w:top w:val="single" w:sz="2" w:space="0" w:color="D9D9E3"/>
-          <w:left w:val="single" w:sz="2" w:space="0" w:color="D9D9E3"/>
-          <w:bottom w:val="single" w:sz="2" w:space="0" w:color="D9D9E3"/>
-          <w:right w:val="single" w:sz="2" w:space="0" w:color="D9D9E3"/>
-        </w:pBdr>
-        <w:shd w:val="clear" w:color="auto" w:fill="343541"/>
-        <w:spacing w:before="300" w:beforeAutospacing="0" w:after="300" w:afterAutospacing="0"/>
-        <w:rPr>
-          <w:rFonts w:ascii="Segoe UI" w:hAnsi="Segoe UI" w:cs="Segoe UI"/>
-          <w:color w:val="D1D5DB"/>
-        </w:rPr>
-      </w:pPr>
-      <w:r>
-        <w:rPr>
-          <w:rStyle w:val="Forte"/>
-          <w:rFonts w:ascii="Segoe UI" w:hAnsi="Segoe UI" w:cs="Segoe UI"/>
-          <w:color w:val="D1D5DB"/>
-          <w:bdr w:val="single" w:sz="2" w:space="0" w:color="D9D9E3" w:frame="1"/>
-        </w:rPr>
-        <w:t>4. Trabalho Remoto com GitHub:</w:t>
-      </w:r>
-    </w:p>
-    <w:p>
-      <w:pPr>
-        <w:pStyle w:val="NormalWeb"/>
-        <w:numPr>
-          <w:ilvl w:val="0"/>
-          <w:numId w:val="10"/>
-        </w:numPr>
-        <w:pBdr>
-          <w:top w:val="single" w:sz="2" w:space="0" w:color="D9D9E3"/>
-          <w:left w:val="single" w:sz="2" w:space="5" w:color="D9D9E3"/>
-          <w:bottom w:val="single" w:sz="2" w:space="0" w:color="D9D9E3"/>
-          <w:right w:val="single" w:sz="2" w:space="0" w:color="D9D9E3"/>
-        </w:pBdr>
-        <w:shd w:val="clear" w:color="auto" w:fill="343541"/>
-        <w:spacing w:before="0" w:beforeAutospacing="0" w:after="0" w:afterAutospacing="0"/>
-        <w:rPr>
-          <w:rFonts w:ascii="Segoe UI" w:hAnsi="Segoe UI" w:cs="Segoe UI"/>
-          <w:color w:val="D1D5DB"/>
-        </w:rPr>
-      </w:pPr>
-      <w:r>
-        <w:rPr>
-          <w:rStyle w:val="Forte"/>
-          <w:rFonts w:ascii="Segoe UI" w:hAnsi="Segoe UI" w:cs="Segoe UI"/>
-          <w:color w:val="D1D5DB"/>
-          <w:bdr w:val="single" w:sz="2" w:space="0" w:color="D9D9E3" w:frame="1"/>
-        </w:rPr>
-        <w:t>Clonagem de Repositório:</w:t>
-      </w:r>
-    </w:p>
-    <w:p>
-      <w:pPr>
-        <w:numPr>
-          <w:ilvl w:val="1"/>
-          <w:numId w:val="10"/>
-        </w:numPr>
-        <w:pBdr>
-          <w:top w:val="single" w:sz="2" w:space="0" w:color="D9D9E3"/>
-          <w:left w:val="single" w:sz="2" w:space="5" w:color="D9D9E3"/>
-          <w:bottom w:val="single" w:sz="2" w:space="0" w:color="D9D9E3"/>
-          <w:right w:val="single" w:sz="2" w:space="0" w:color="D9D9E3"/>
-        </w:pBdr>
-        <w:shd w:val="clear" w:color="auto" w:fill="343541"/>
-        <w:spacing w:after="0" w:line="240" w:lineRule="auto"/>
-        <w:rPr>
-          <w:rFonts w:ascii="Segoe UI" w:hAnsi="Segoe UI" w:cs="Segoe UI"/>
-          <w:color w:val="D1D5DB"/>
-        </w:rPr>
-      </w:pPr>
-      <w:r>
-        <w:rPr>
-          <w:rFonts w:ascii="Segoe UI" w:hAnsi="Segoe UI" w:cs="Segoe UI"/>
-          <w:color w:val="D1D5DB"/>
-        </w:rPr>
-        <w:t xml:space="preserve">Clone um repositório do GitHub com </w:t>
-      </w:r>
-      <w:proofErr w:type="spellStart"/>
-      <w:r>
-        <w:rPr>
-          <w:rStyle w:val="CdigoHTML"/>
-          <w:rFonts w:ascii="Ubuntu Mono" w:eastAsiaTheme="minorHAnsi" w:hAnsi="Ubuntu Mono"/>
-          <w:b/>
-          <w:bCs/>
-          <w:color w:val="D1D5DB"/>
-          <w:sz w:val="21"/>
-          <w:szCs w:val="21"/>
-          <w:bdr w:val="single" w:sz="2" w:space="0" w:color="D9D9E3" w:frame="1"/>
-        </w:rPr>
-        <w:t>git</w:t>
-      </w:r>
-      <w:proofErr w:type="spellEnd"/>
-      <w:r>
-        <w:rPr>
-          <w:rStyle w:val="CdigoHTML"/>
-          <w:rFonts w:ascii="Ubuntu Mono" w:eastAsiaTheme="minorHAnsi" w:hAnsi="Ubuntu Mono"/>
-          <w:b/>
-          <w:bCs/>
-          <w:color w:val="D1D5DB"/>
-          <w:sz w:val="21"/>
-          <w:szCs w:val="21"/>
-          <w:bdr w:val="single" w:sz="2" w:space="0" w:color="D9D9E3" w:frame="1"/>
-        </w:rPr>
-        <w:t xml:space="preserve"> clone &lt;URL&gt;</w:t>
-      </w:r>
-      <w:r>
-        <w:rPr>
-          <w:rFonts w:ascii="Segoe UI" w:hAnsi="Segoe UI" w:cs="Segoe UI"/>
-          <w:color w:val="D1D5DB"/>
-        </w:rPr>
-        <w:t>.</w:t>
-      </w:r>
-    </w:p>
-    <w:p>
-      <w:pPr>
-        <w:pStyle w:val="NormalWeb"/>
-        <w:numPr>
-          <w:ilvl w:val="0"/>
-          <w:numId w:val="10"/>
-        </w:numPr>
-        <w:pBdr>
-          <w:top w:val="single" w:sz="2" w:space="0" w:color="D9D9E3"/>
-          <w:left w:val="single" w:sz="2" w:space="5" w:color="D9D9E3"/>
-          <w:bottom w:val="single" w:sz="2" w:space="0" w:color="D9D9E3"/>
-          <w:right w:val="single" w:sz="2" w:space="0" w:color="D9D9E3"/>
-        </w:pBdr>
-        <w:shd w:val="clear" w:color="auto" w:fill="343541"/>
-        <w:spacing w:before="0" w:beforeAutospacing="0" w:after="0" w:afterAutospacing="0"/>
-        <w:rPr>
-          <w:rFonts w:ascii="Segoe UI" w:hAnsi="Segoe UI" w:cs="Segoe UI"/>
-          <w:color w:val="D1D5DB"/>
-        </w:rPr>
-      </w:pPr>
-      <w:r>
-        <w:rPr>
-          <w:rStyle w:val="Forte"/>
-          <w:rFonts w:ascii="Segoe UI" w:hAnsi="Segoe UI" w:cs="Segoe UI"/>
-          <w:color w:val="D1D5DB"/>
-          <w:bdr w:val="single" w:sz="2" w:space="0" w:color="D9D9E3" w:frame="1"/>
-        </w:rPr>
-        <w:t>Atualizações Remotas:</w:t>
-      </w:r>
-    </w:p>
-    <w:p>
-      <w:pPr>
-        <w:numPr>
-          <w:ilvl w:val="1"/>
-          <w:numId w:val="10"/>
-        </w:numPr>
-        <w:pBdr>
-          <w:top w:val="single" w:sz="2" w:space="0" w:color="D9D9E3"/>
-          <w:left w:val="single" w:sz="2" w:space="5" w:color="D9D9E3"/>
-          <w:bottom w:val="single" w:sz="2" w:space="0" w:color="D9D9E3"/>
-          <w:right w:val="single" w:sz="2" w:space="0" w:color="D9D9E3"/>
-        </w:pBdr>
-        <w:shd w:val="clear" w:color="auto" w:fill="343541"/>
-        <w:spacing w:after="0" w:line="240" w:lineRule="auto"/>
-        <w:rPr>
-          <w:rFonts w:ascii="Segoe UI" w:hAnsi="Segoe UI" w:cs="Segoe UI"/>
-          <w:color w:val="D1D5DB"/>
-        </w:rPr>
-      </w:pPr>
-      <w:r>
-        <w:rPr>
-          <w:rFonts w:ascii="Segoe UI" w:hAnsi="Segoe UI" w:cs="Segoe UI"/>
-          <w:color w:val="D1D5DB"/>
-        </w:rPr>
-        <w:t xml:space="preserve">Envie alterações locais para o GitHub com </w:t>
-      </w:r>
-      <w:proofErr w:type="spellStart"/>
-      <w:r>
-        <w:rPr>
-          <w:rStyle w:val="CdigoHTML"/>
-          <w:rFonts w:ascii="Ubuntu Mono" w:eastAsiaTheme="minorHAnsi" w:hAnsi="Ubuntu Mono"/>
-          <w:b/>
-          <w:bCs/>
-          <w:color w:val="D1D5DB"/>
-          <w:sz w:val="21"/>
-          <w:szCs w:val="21"/>
-          <w:bdr w:val="single" w:sz="2" w:space="0" w:color="D9D9E3" w:frame="1"/>
-        </w:rPr>
-        <w:t>git</w:t>
-      </w:r>
-      <w:proofErr w:type="spellEnd"/>
-      <w:r>
-        <w:rPr>
-          <w:rStyle w:val="CdigoHTML"/>
-          <w:rFonts w:ascii="Ubuntu Mono" w:eastAsiaTheme="minorHAnsi" w:hAnsi="Ubuntu Mono"/>
-          <w:b/>
-          <w:bCs/>
-          <w:color w:val="D1D5DB"/>
-          <w:sz w:val="21"/>
-          <w:szCs w:val="21"/>
-          <w:bdr w:val="single" w:sz="2" w:space="0" w:color="D9D9E3" w:frame="1"/>
-        </w:rPr>
-        <w:t xml:space="preserve"> </w:t>
-      </w:r>
-      <w:proofErr w:type="spellStart"/>
-      <w:r>
-        <w:rPr>
-          <w:rStyle w:val="CdigoHTML"/>
-          <w:rFonts w:ascii="Ubuntu Mono" w:eastAsiaTheme="minorHAnsi" w:hAnsi="Ubuntu Mono"/>
-          <w:b/>
-          <w:bCs/>
-          <w:color w:val="D1D5DB"/>
-          <w:sz w:val="21"/>
-          <w:szCs w:val="21"/>
-          <w:bdr w:val="single" w:sz="2" w:space="0" w:color="D9D9E3" w:frame="1"/>
-        </w:rPr>
-        <w:t>push</w:t>
-      </w:r>
-      <w:proofErr w:type="spellEnd"/>
-      <w:r>
-        <w:rPr>
-          <w:rFonts w:ascii="Segoe UI" w:hAnsi="Segoe UI" w:cs="Segoe UI"/>
-          <w:color w:val="D1D5DB"/>
-        </w:rPr>
-        <w:t>.</w:t>
-      </w:r>
-    </w:p>
-    <w:p>
-      <w:pPr>
-        <w:numPr>
-          <w:ilvl w:val="1"/>
-          <w:numId w:val="10"/>
-        </w:numPr>
-        <w:pBdr>
-          <w:top w:val="single" w:sz="2" w:space="0" w:color="D9D9E3"/>
-          <w:left w:val="single" w:sz="2" w:space="5" w:color="D9D9E3"/>
-          <w:bottom w:val="single" w:sz="2" w:space="0" w:color="D9D9E3"/>
-          <w:right w:val="single" w:sz="2" w:space="0" w:color="D9D9E3"/>
-        </w:pBdr>
-        <w:shd w:val="clear" w:color="auto" w:fill="343541"/>
-        <w:spacing w:after="0" w:line="240" w:lineRule="auto"/>
-        <w:rPr>
-          <w:rFonts w:ascii="Segoe UI" w:hAnsi="Segoe UI" w:cs="Segoe UI"/>
-          <w:color w:val="D1D5DB"/>
-        </w:rPr>
-      </w:pPr>
-      <w:r>
-        <w:rPr>
-          <w:rFonts w:ascii="Segoe UI" w:hAnsi="Segoe UI" w:cs="Segoe UI"/>
-          <w:color w:val="D1D5DB"/>
-        </w:rPr>
-        <w:t xml:space="preserve">Atualize seu repositório local com </w:t>
-      </w:r>
-      <w:proofErr w:type="spellStart"/>
-      <w:r>
-        <w:rPr>
-          <w:rStyle w:val="CdigoHTML"/>
-          <w:rFonts w:ascii="Ubuntu Mono" w:eastAsiaTheme="minorHAnsi" w:hAnsi="Ubuntu Mono"/>
-          <w:b/>
-          <w:bCs/>
-          <w:color w:val="D1D5DB"/>
-          <w:sz w:val="21"/>
-          <w:szCs w:val="21"/>
-          <w:bdr w:val="single" w:sz="2" w:space="0" w:color="D9D9E3" w:frame="1"/>
-        </w:rPr>
-        <w:t>git</w:t>
-      </w:r>
-      <w:proofErr w:type="spellEnd"/>
-      <w:r>
-        <w:rPr>
-          <w:rStyle w:val="CdigoHTML"/>
-          <w:rFonts w:ascii="Ubuntu Mono" w:eastAsiaTheme="minorHAnsi" w:hAnsi="Ubuntu Mono"/>
-          <w:b/>
-          <w:bCs/>
-          <w:color w:val="D1D5DB"/>
-          <w:sz w:val="21"/>
-          <w:szCs w:val="21"/>
-          <w:bdr w:val="single" w:sz="2" w:space="0" w:color="D9D9E3" w:frame="1"/>
-        </w:rPr>
-        <w:t xml:space="preserve"> </w:t>
-      </w:r>
-      <w:proofErr w:type="spellStart"/>
-      <w:r>
-        <w:rPr>
-          <w:rStyle w:val="CdigoHTML"/>
-          <w:rFonts w:ascii="Ubuntu Mono" w:eastAsiaTheme="minorHAnsi" w:hAnsi="Ubuntu Mono"/>
-          <w:b/>
-          <w:bCs/>
-          <w:color w:val="D1D5DB"/>
-          <w:sz w:val="21"/>
-          <w:szCs w:val="21"/>
-          <w:bdr w:val="single" w:sz="2" w:space="0" w:color="D9D9E3" w:frame="1"/>
-        </w:rPr>
-        <w:t>pull</w:t>
-      </w:r>
-      <w:proofErr w:type="spellEnd"/>
-      <w:r>
-        <w:rPr>
-          <w:rFonts w:ascii="Segoe UI" w:hAnsi="Segoe UI" w:cs="Segoe UI"/>
-          <w:color w:val="D1D5DB"/>
-        </w:rPr>
-        <w:t>.</w:t>
-      </w:r>
-    </w:p>
-    <w:p>
-      <w:pPr>
-        <w:pStyle w:val="NormalWeb"/>
-        <w:pBdr>
-          <w:top w:val="single" w:sz="2" w:space="0" w:color="D9D9E3"/>
-          <w:left w:val="single" w:sz="2" w:space="0" w:color="D9D9E3"/>
-          <w:bottom w:val="single" w:sz="2" w:space="0" w:color="D9D9E3"/>
-          <w:right w:val="single" w:sz="2" w:space="0" w:color="D9D9E3"/>
-        </w:pBdr>
-        <w:shd w:val="clear" w:color="auto" w:fill="343541"/>
-        <w:spacing w:before="300" w:beforeAutospacing="0" w:after="300" w:afterAutospacing="0"/>
-        <w:rPr>
-          <w:rFonts w:ascii="Segoe UI" w:hAnsi="Segoe UI" w:cs="Segoe UI"/>
-          <w:color w:val="D1D5DB"/>
-        </w:rPr>
-      </w:pPr>
-      <w:r>
-        <w:rPr>
-          <w:rStyle w:val="Forte"/>
-          <w:rFonts w:ascii="Segoe UI" w:hAnsi="Segoe UI" w:cs="Segoe UI"/>
-          <w:color w:val="D1D5DB"/>
-          <w:bdr w:val="single" w:sz="2" w:space="0" w:color="D9D9E3" w:frame="1"/>
-        </w:rPr>
-        <w:t>Observações Importantes:</w:t>
-      </w:r>
-    </w:p>
-    <w:p>
-      <w:pPr>
-        <w:numPr>
-          <w:ilvl w:val="0"/>
-          <w:numId w:val="11"/>
-        </w:numPr>
-        <w:pBdr>
-          <w:top w:val="single" w:sz="2" w:space="0" w:color="D9D9E3"/>
-          <w:left w:val="single" w:sz="2" w:space="5" w:color="D9D9E3"/>
-          <w:bottom w:val="single" w:sz="2" w:space="0" w:color="D9D9E3"/>
-          <w:right w:val="single" w:sz="2" w:space="0" w:color="D9D9E3"/>
-        </w:pBdr>
-        <w:shd w:val="clear" w:color="auto" w:fill="343541"/>
-        <w:spacing w:after="0" w:line="240" w:lineRule="auto"/>
-        <w:rPr>
-          <w:rFonts w:ascii="Segoe UI" w:hAnsi="Segoe UI" w:cs="Segoe UI"/>
-          <w:color w:val="D1D5DB"/>
-        </w:rPr>
-      </w:pPr>
-      <w:r>
-        <w:rPr>
-          <w:rFonts w:ascii="Segoe UI" w:hAnsi="Segoe UI" w:cs="Segoe UI"/>
-          <w:color w:val="D1D5DB"/>
-        </w:rPr>
-        <w:t xml:space="preserve">Use </w:t>
-      </w:r>
-      <w:proofErr w:type="spellStart"/>
-      <w:r>
-        <w:rPr>
-          <w:rStyle w:val="CdigoHTML"/>
-          <w:rFonts w:ascii="Ubuntu Mono" w:eastAsiaTheme="minorHAnsi" w:hAnsi="Ubuntu Mono"/>
-          <w:b/>
-          <w:bCs/>
-          <w:color w:val="D1D5DB"/>
-          <w:sz w:val="21"/>
-          <w:szCs w:val="21"/>
-          <w:bdr w:val="single" w:sz="2" w:space="0" w:color="D9D9E3" w:frame="1"/>
-        </w:rPr>
-        <w:t>git</w:t>
-      </w:r>
-      <w:proofErr w:type="spellEnd"/>
-      <w:r>
-        <w:rPr>
-          <w:rStyle w:val="CdigoHTML"/>
-          <w:rFonts w:ascii="Ubuntu Mono" w:eastAsiaTheme="minorHAnsi" w:hAnsi="Ubuntu Mono"/>
-          <w:b/>
-          <w:bCs/>
-          <w:color w:val="D1D5DB"/>
-          <w:sz w:val="21"/>
-          <w:szCs w:val="21"/>
-          <w:bdr w:val="single" w:sz="2" w:space="0" w:color="D9D9E3" w:frame="1"/>
-        </w:rPr>
-        <w:t xml:space="preserve"> </w:t>
-      </w:r>
-      <w:proofErr w:type="spellStart"/>
-      <w:proofErr w:type="gramStart"/>
-      <w:r>
-        <w:rPr>
-          <w:rStyle w:val="CdigoHTML"/>
-          <w:rFonts w:ascii="Ubuntu Mono" w:eastAsiaTheme="minorHAnsi" w:hAnsi="Ubuntu Mono"/>
-          <w:b/>
-          <w:bCs/>
-          <w:color w:val="D1D5DB"/>
-          <w:sz w:val="21"/>
-          <w:szCs w:val="21"/>
-          <w:bdr w:val="single" w:sz="2" w:space="0" w:color="D9D9E3" w:frame="1"/>
-        </w:rPr>
-        <w:t>add</w:t>
-      </w:r>
-      <w:proofErr w:type="spellEnd"/>
-      <w:r>
-        <w:rPr>
-          <w:rStyle w:val="CdigoHTML"/>
-          <w:rFonts w:ascii="Ubuntu Mono" w:eastAsiaTheme="minorHAnsi" w:hAnsi="Ubuntu Mono"/>
-          <w:b/>
-          <w:bCs/>
-          <w:color w:val="D1D5DB"/>
-          <w:sz w:val="21"/>
-          <w:szCs w:val="21"/>
-          <w:bdr w:val="single" w:sz="2" w:space="0" w:color="D9D9E3" w:frame="1"/>
-        </w:rPr>
-        <w:t xml:space="preserve"> .</w:t>
-      </w:r>
-      <w:proofErr w:type="gramEnd"/>
-      <w:r>
-        <w:rPr>
-          <w:rFonts w:ascii="Segoe UI" w:hAnsi="Segoe UI" w:cs="Segoe UI"/>
-          <w:color w:val="D1D5DB"/>
-        </w:rPr>
-        <w:t xml:space="preserve"> para adicionar todos os arquivos automaticamente.</w:t>
-      </w:r>
-    </w:p>
-    <w:p>
-      <w:pPr>
-        <w:numPr>
-          <w:ilvl w:val="0"/>
-          <w:numId w:val="11"/>
-        </w:numPr>
-        <w:pBdr>
-          <w:top w:val="single" w:sz="2" w:space="0" w:color="D9D9E3"/>
-          <w:left w:val="single" w:sz="2" w:space="5" w:color="D9D9E3"/>
-          <w:bottom w:val="single" w:sz="2" w:space="0" w:color="D9D9E3"/>
-          <w:right w:val="single" w:sz="2" w:space="0" w:color="D9D9E3"/>
-        </w:pBdr>
-        <w:shd w:val="clear" w:color="auto" w:fill="343541"/>
-        <w:spacing w:after="0" w:line="240" w:lineRule="auto"/>
-        <w:rPr>
-          <w:rFonts w:ascii="Segoe UI" w:hAnsi="Segoe UI" w:cs="Segoe UI"/>
-          <w:color w:val="D1D5DB"/>
-        </w:rPr>
-      </w:pPr>
-      <w:r>
-        <w:rPr>
-          <w:rFonts w:ascii="Segoe UI" w:hAnsi="Segoe UI" w:cs="Segoe UI"/>
-          <w:color w:val="D1D5DB"/>
-        </w:rPr>
-        <w:t xml:space="preserve">Ao clonar um repositório, não é necessário usar </w:t>
-      </w:r>
-      <w:proofErr w:type="spellStart"/>
-      <w:r>
-        <w:rPr>
-          <w:rStyle w:val="CdigoHTML"/>
-          <w:rFonts w:ascii="Ubuntu Mono" w:eastAsiaTheme="minorHAnsi" w:hAnsi="Ubuntu Mono"/>
-          <w:b/>
-          <w:bCs/>
-          <w:color w:val="D1D5DB"/>
-          <w:sz w:val="21"/>
-          <w:szCs w:val="21"/>
-          <w:bdr w:val="single" w:sz="2" w:space="0" w:color="D9D9E3" w:frame="1"/>
-        </w:rPr>
-        <w:t>git</w:t>
-      </w:r>
-      <w:proofErr w:type="spellEnd"/>
-      <w:r>
-        <w:rPr>
-          <w:rStyle w:val="CdigoHTML"/>
-          <w:rFonts w:ascii="Ubuntu Mono" w:eastAsiaTheme="minorHAnsi" w:hAnsi="Ubuntu Mono"/>
-          <w:b/>
-          <w:bCs/>
-          <w:color w:val="D1D5DB"/>
-          <w:sz w:val="21"/>
-          <w:szCs w:val="21"/>
-          <w:bdr w:val="single" w:sz="2" w:space="0" w:color="D9D9E3" w:frame="1"/>
-        </w:rPr>
-        <w:t xml:space="preserve"> </w:t>
-      </w:r>
-      <w:proofErr w:type="spellStart"/>
-      <w:r>
-        <w:rPr>
-          <w:rStyle w:val="CdigoHTML"/>
-          <w:rFonts w:ascii="Ubuntu Mono" w:eastAsiaTheme="minorHAnsi" w:hAnsi="Ubuntu Mono"/>
-          <w:b/>
-          <w:bCs/>
-          <w:color w:val="D1D5DB"/>
-          <w:sz w:val="21"/>
-          <w:szCs w:val="21"/>
-          <w:bdr w:val="single" w:sz="2" w:space="0" w:color="D9D9E3" w:frame="1"/>
-        </w:rPr>
-        <w:t>init</w:t>
-      </w:r>
-      <w:proofErr w:type="spellEnd"/>
-      <w:r>
-        <w:rPr>
-          <w:rFonts w:ascii="Segoe UI" w:hAnsi="Segoe UI" w:cs="Segoe UI"/>
-          <w:color w:val="D1D5DB"/>
-        </w:rPr>
-        <w:t>.</w:t>
-      </w:r>
-    </w:p>
-    <w:p>
-      <w:pPr>
-        <w:numPr>
-          <w:ilvl w:val="0"/>
-          <w:numId w:val="11"/>
-        </w:numPr>
-        <w:pBdr>
-          <w:top w:val="single" w:sz="2" w:space="0" w:color="D9D9E3"/>
-          <w:left w:val="single" w:sz="2" w:space="5" w:color="D9D9E3"/>
-          <w:bottom w:val="single" w:sz="2" w:space="0" w:color="D9D9E3"/>
-          <w:right w:val="single" w:sz="2" w:space="0" w:color="D9D9E3"/>
-        </w:pBdr>
-        <w:shd w:val="clear" w:color="auto" w:fill="343541"/>
-        <w:spacing w:after="0" w:line="240" w:lineRule="auto"/>
-        <w:rPr>
-          <w:rFonts w:ascii="Segoe UI" w:hAnsi="Segoe UI" w:cs="Segoe UI"/>
-          <w:color w:val="D1D5DB"/>
-        </w:rPr>
-      </w:pPr>
-      <w:r>
-        <w:rPr>
-          <w:rFonts w:ascii="Segoe UI" w:hAnsi="Segoe UI" w:cs="Segoe UI"/>
-          <w:color w:val="D1D5DB"/>
-        </w:rPr>
-        <w:t xml:space="preserve">Lembre-se de configurar </w:t>
-      </w:r>
-      <w:r>
-        <w:rPr>
-          <w:rStyle w:val="CdigoHTML"/>
-          <w:rFonts w:ascii="Ubuntu Mono" w:eastAsiaTheme="minorHAnsi" w:hAnsi="Ubuntu Mono"/>
-          <w:b/>
-          <w:bCs/>
-          <w:color w:val="D1D5DB"/>
-          <w:sz w:val="21"/>
-          <w:szCs w:val="21"/>
-          <w:bdr w:val="single" w:sz="2" w:space="0" w:color="D9D9E3" w:frame="1"/>
-        </w:rPr>
-        <w:t>user.name</w:t>
-      </w:r>
-      <w:r>
-        <w:rPr>
-          <w:rFonts w:ascii="Segoe UI" w:hAnsi="Segoe UI" w:cs="Segoe UI"/>
-          <w:color w:val="D1D5DB"/>
-        </w:rPr>
-        <w:t xml:space="preserve"> e </w:t>
-      </w:r>
-      <w:proofErr w:type="spellStart"/>
-      <w:proofErr w:type="gramStart"/>
-      <w:r>
-        <w:rPr>
-          <w:rStyle w:val="CdigoHTML"/>
-          <w:rFonts w:ascii="Ubuntu Mono" w:eastAsiaTheme="minorHAnsi" w:hAnsi="Ubuntu Mono"/>
-          <w:b/>
-          <w:bCs/>
-          <w:color w:val="D1D5DB"/>
-          <w:sz w:val="21"/>
-          <w:szCs w:val="21"/>
-          <w:bdr w:val="single" w:sz="2" w:space="0" w:color="D9D9E3" w:frame="1"/>
-        </w:rPr>
-        <w:t>user.email</w:t>
-      </w:r>
-      <w:proofErr w:type="spellEnd"/>
-      <w:proofErr w:type="gramEnd"/>
-      <w:r>
-        <w:rPr>
-          <w:rFonts w:ascii="Segoe UI" w:hAnsi="Segoe UI" w:cs="Segoe UI"/>
-          <w:color w:val="D1D5DB"/>
-        </w:rPr>
-        <w:t xml:space="preserve"> antes de fazer </w:t>
-      </w:r>
-      <w:proofErr w:type="spellStart"/>
-      <w:r>
-        <w:rPr>
-          <w:rFonts w:ascii="Segoe UI" w:hAnsi="Segoe UI" w:cs="Segoe UI"/>
-          <w:color w:val="D1D5DB"/>
-        </w:rPr>
-        <w:t>commits</w:t>
-      </w:r>
-      <w:proofErr w:type="spellEnd"/>
-      <w:r>
-        <w:rPr>
-          <w:rFonts w:ascii="Segoe UI" w:hAnsi="Segoe UI" w:cs="Segoe UI"/>
-          <w:color w:val="D1D5DB"/>
-        </w:rPr>
-        <w:t>.</w:t>
-      </w:r>
-    </w:p>
-    <w:p>
-      <w:pPr>
-        <w:numPr>
-          <w:ilvl w:val="0"/>
-          <w:numId w:val="11"/>
-        </w:numPr>
-        <w:pBdr>
-          <w:top w:val="single" w:sz="2" w:space="0" w:color="D9D9E3"/>
-          <w:left w:val="single" w:sz="2" w:space="5" w:color="D9D9E3"/>
-          <w:bottom w:val="single" w:sz="2" w:space="0" w:color="D9D9E3"/>
-          <w:right w:val="single" w:sz="2" w:space="0" w:color="D9D9E3"/>
-        </w:pBdr>
-        <w:shd w:val="clear" w:color="auto" w:fill="343541"/>
-        <w:spacing w:after="0" w:line="240" w:lineRule="auto"/>
-        <w:rPr>
-          <w:rFonts w:ascii="Segoe UI" w:hAnsi="Segoe UI" w:cs="Segoe UI"/>
-          <w:color w:val="D1D5DB"/>
-        </w:rPr>
-      </w:pPr>
-      <w:r>
-        <w:rPr>
-          <w:rFonts w:ascii="Segoe UI" w:hAnsi="Segoe UI" w:cs="Segoe UI"/>
-          <w:color w:val="D1D5DB"/>
-        </w:rPr>
-        <w:lastRenderedPageBreak/>
-        <w:t>Certifique-se de configurar suas informações no GitHub.</w:t>
-      </w:r>
-    </w:p>
-    <w:p>
-      <w:pPr>
-        <w:pStyle w:val="NormalWeb"/>
-        <w:pBdr>
-          <w:top w:val="single" w:sz="2" w:space="0" w:color="D9D9E3"/>
-          <w:left w:val="single" w:sz="2" w:space="0" w:color="D9D9E3"/>
-          <w:bottom w:val="single" w:sz="2" w:space="0" w:color="D9D9E3"/>
-          <w:right w:val="single" w:sz="2" w:space="0" w:color="D9D9E3"/>
-        </w:pBdr>
-        <w:shd w:val="clear" w:color="auto" w:fill="343541"/>
-        <w:spacing w:before="300" w:beforeAutospacing="0" w:after="300" w:afterAutospacing="0"/>
-        <w:rPr>
-          <w:rFonts w:ascii="Segoe UI" w:hAnsi="Segoe UI" w:cs="Segoe UI"/>
-          <w:color w:val="D1D5DB"/>
-        </w:rPr>
-      </w:pPr>
-      <w:r>
-        <w:rPr>
-          <w:rStyle w:val="Forte"/>
-          <w:rFonts w:ascii="Segoe UI" w:hAnsi="Segoe UI" w:cs="Segoe UI"/>
-          <w:color w:val="D1D5DB"/>
-          <w:bdr w:val="single" w:sz="2" w:space="0" w:color="D9D9E3" w:frame="1"/>
         </w:rPr>
         <w:t>Dica:</w:t>
       </w:r>
     </w:p>
     <w:p>
-      <w:pPr>
-        <w:numPr>
-          <w:ilvl w:val="0"/>
-          <w:numId w:val="12"/>
-        </w:numPr>
-        <w:pBdr>
-          <w:top w:val="single" w:sz="2" w:space="0" w:color="D9D9E3"/>
-          <w:left w:val="single" w:sz="2" w:space="5" w:color="D9D9E3"/>
-          <w:bottom w:val="single" w:sz="2" w:space="0" w:color="D9D9E3"/>
-          <w:right w:val="single" w:sz="2" w:space="0" w:color="D9D9E3"/>
-        </w:pBdr>
-        <w:shd w:val="clear" w:color="auto" w:fill="343541"/>
-        <w:spacing w:after="0" w:line="240" w:lineRule="auto"/>
-        <w:rPr>
-          <w:rFonts w:ascii="Segoe UI" w:hAnsi="Segoe UI" w:cs="Segoe UI"/>
-          <w:color w:val="D1D5DB"/>
-        </w:rPr>
-      </w:pPr>
-      <w:r>
-        <w:rPr>
-          <w:rFonts w:ascii="Segoe UI" w:hAnsi="Segoe UI" w:cs="Segoe UI"/>
-          <w:color w:val="D1D5DB"/>
-        </w:rPr>
+      <w:r>
         <w:t xml:space="preserve">Assista </w:t>
       </w:r>
       <w:hyperlink r:id="rId7" w:tgtFrame="_new" w:history="1">
         <w:r>
           <w:rPr>
             <w:rStyle w:val="Hyperlink"/>
-            <w:rFonts w:ascii="Segoe UI" w:hAnsi="Segoe UI" w:cs="Segoe UI"/>
-            <w:bdr w:val="single" w:sz="2" w:space="0" w:color="D9D9E3" w:frame="1"/>
           </w:rPr>
           <w:t>este vídeo</w:t>
         </w:r>
       </w:hyperlink>
       <w:r>
-        <w:rPr>
-          <w:rFonts w:ascii="Segoe UI" w:hAnsi="Segoe UI" w:cs="Segoe UI"/>
-          <w:color w:val="D1D5DB"/>
-        </w:rPr>
         <w:t xml:space="preserve"> sobre configurações essenciais.</w:t>
       </w:r>
     </w:p>
+    <w:p/>
     <w:p>
       <w:pPr>
         <w:jc w:val="both"/>

</xml_diff>

<commit_message>
Atualização da última reunião
</commit_message>
<xml_diff>
--- a/Documentação_GIT_e_GITHUB.docx
+++ b/Documentação_GIT_e_GITHUB.docx
@@ -301,6 +301,7 @@
         <w:t xml:space="preserve"> status.</w:t>
       </w:r>
     </w:p>
+    <w:p/>
     <w:p>
       <w:pPr>
         <w:rPr>
@@ -512,6 +513,7 @@
     </w:p>
     <w:p>
       <w:r>
+        <w:lastRenderedPageBreak/>
         <w:t xml:space="preserve">Clone um repositório do GitHub com </w:t>
       </w:r>
       <w:proofErr w:type="spellStart"/>
@@ -535,7 +537,6 @@
           <w:b/>
           <w:bCs/>
         </w:rPr>
-        <w:lastRenderedPageBreak/>
         <w:t>Atualizações Remotas:</w:t>
       </w:r>
     </w:p>
@@ -608,14 +609,9 @@
       <w:r>
         <w:t xml:space="preserve"> </w:t>
       </w:r>
-      <w:proofErr w:type="spellStart"/>
       <w:proofErr w:type="gramStart"/>
       <w:r>
-        <w:t>add</w:t>
-      </w:r>
-      <w:proofErr w:type="spellEnd"/>
-      <w:r>
-        <w:t xml:space="preserve"> .</w:t>
+        <w:t>add .</w:t>
       </w:r>
       <w:proofErr w:type="gramEnd"/>
       <w:r>
@@ -889,6 +885,7 @@
         <w:rPr>
           <w:noProof/>
         </w:rPr>
+        <w:lastRenderedPageBreak/>
         <w:drawing>
           <wp:inline distT="0" distB="0" distL="0" distR="0" wp14:anchorId="426F61DB" wp14:editId="15C8325F">
             <wp:extent cx="2647950" cy="735965"/>

</xml_diff>